<commit_message>
choose of integration test strategy
</commit_message>
<xml_diff>
--- a/3. ITPD/PowerEnJoy - ITPD.docx
+++ b/3. ITPD/PowerEnJoy - ITPD.docx
@@ -1,6 +1,6 @@
 
 <file path=word/document.xml><?xml version="1.0" encoding="utf-8"?>
-<w:document xmlns:wpc="http://schemas.microsoft.com/office/word/2010/wordprocessingCanvas" xmlns:cx="http://schemas.microsoft.com/office/drawing/2014/chartex" xmlns:cx1="http://schemas.microsoft.com/office/drawing/2015/9/8/chartex" xmlns:cx2="http://schemas.microsoft.com/office/drawing/2015/10/21/chartex" xmlns:cx3="http://schemas.microsoft.com/office/drawing/2016/5/9/chartex" xmlns:cx4="http://schemas.microsoft.com/office/drawing/2016/5/10/chartex" xmlns:cx5="http://schemas.microsoft.com/office/drawing/2016/5/11/chartex" xmlns:mc="http://schemas.openxmlformats.org/markup-compatibility/2006" xmlns:o="urn:schemas-microsoft-com:office:office" xmlns:r="http://schemas.openxmlformats.org/officeDocument/2006/relationships" xmlns:m="http://schemas.openxmlformats.org/officeDocument/2006/math" xmlns:v="urn:schemas-microsoft-com:vml" xmlns:wp14="http://schemas.microsoft.com/office/word/2010/wordprocessingDrawing" xmlns:wp="http://schemas.openxmlformats.org/drawingml/2006/wordprocessingDrawing" xmlns:w10="urn:schemas-microsoft-com:office:word" xmlns:w="http://schemas.openxmlformats.org/wordprocessingml/2006/main" xmlns:w14="http://schemas.microsoft.com/office/word/2010/wordml" xmlns:w15="http://schemas.microsoft.com/office/word/2012/wordml" xmlns:w16se="http://schemas.microsoft.com/office/word/2015/wordml/symex" xmlns:wpg="http://schemas.microsoft.com/office/word/2010/wordprocessingGroup" xmlns:wpi="http://schemas.microsoft.com/office/word/2010/wordprocessingInk" xmlns:wne="http://schemas.microsoft.com/office/word/2006/wordml" xmlns:wps="http://schemas.microsoft.com/office/word/2010/wordprocessingShape" mc:Ignorable="w14 w15 w16se wp14">
+<w:document xmlns:wpc="http://schemas.microsoft.com/office/word/2010/wordprocessingCanvas" xmlns:mc="http://schemas.openxmlformats.org/markup-compatibility/2006" xmlns:o="urn:schemas-microsoft-com:office:office" xmlns:r="http://schemas.openxmlformats.org/officeDocument/2006/relationships" xmlns:m="http://schemas.openxmlformats.org/officeDocument/2006/math" xmlns:v="urn:schemas-microsoft-com:vml" xmlns:wp14="http://schemas.microsoft.com/office/word/2010/wordprocessingDrawing" xmlns:wp="http://schemas.openxmlformats.org/drawingml/2006/wordprocessingDrawing" xmlns:w10="urn:schemas-microsoft-com:office:word" xmlns:w="http://schemas.openxmlformats.org/wordprocessingml/2006/main" xmlns:w14="http://schemas.microsoft.com/office/word/2010/wordml" xmlns:w15="http://schemas.microsoft.com/office/word/2012/wordml" xmlns:wpg="http://schemas.microsoft.com/office/word/2010/wordprocessingGroup" xmlns:wpi="http://schemas.microsoft.com/office/word/2010/wordprocessingInk" xmlns:wne="http://schemas.microsoft.com/office/word/2006/wordml" xmlns:wps="http://schemas.microsoft.com/office/word/2010/wordprocessingShape" mc:Ignorable="w14 w15 wp14">
   <w:body>
     <w:sdt>
       <w:sdtPr>
@@ -248,7 +248,7 @@
                   </wp:anchor>
                 </w:drawing>
               </mc:Choice>
-              <mc:Fallback>
+              <mc:Fallback xmlns:w16se="http://schemas.microsoft.com/office/word/2015/wordml/symex" xmlns:cx5="http://schemas.microsoft.com/office/drawing/2016/5/11/chartex" xmlns:cx4="http://schemas.microsoft.com/office/drawing/2016/5/10/chartex" xmlns:cx3="http://schemas.microsoft.com/office/drawing/2016/5/9/chartex" xmlns:cx2="http://schemas.microsoft.com/office/drawing/2015/10/21/chartex" xmlns:cx1="http://schemas.microsoft.com/office/drawing/2015/9/8/chartex" xmlns:cx="http://schemas.microsoft.com/office/drawing/2014/chartex">
                 <w:pict>
                   <v:group w14:anchorId="28F2A5E4" id="Gruppo 149" o:spid="_x0000_s1026" style="position:absolute;margin-left:0;margin-top:12.15pt;width:309.75pt;height:95.7pt;z-index:251659264;mso-position-horizontal:center;mso-position-horizontal-relative:margin;mso-position-vertical-relative:page" coordsize="73152,12161" o:gfxdata="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">
                     <v:shape id="Rettangolo 51" o:spid="_x0000_s1027" style="position:absolute;width:73152;height:11303;visibility:visible;mso-wrap-style:square;v-text-anchor:middle" coordsize="7312660,1129665" o:gfxdata="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" path="m,l7312660,r,1129665l3619500,733425,,1091565,,xe" fillcolor="#5b9bd5" stroked="f" strokeweight="1pt">
@@ -682,15 +682,7 @@
                                     <w:szCs w:val="56"/>
                                     <w:lang w:val="en-GB"/>
                                   </w:rPr>
-                                  <w:t>Integration Test Plan</w:t>
-                                </w:r>
-                                <w:r>
-                                  <w:rPr>
-                                    <w:sz w:val="56"/>
-                                    <w:szCs w:val="56"/>
-                                    <w:lang w:val="en-GB"/>
-                                  </w:rPr>
-                                  <w:t xml:space="preserve"> Document</w:t>
+                                  <w:t>Integration Test Plan Document</w:t>
                                 </w:r>
                               </w:p>
                             </w:txbxContent>
@@ -768,15 +760,7 @@
                               <w:szCs w:val="56"/>
                               <w:lang w:val="en-GB"/>
                             </w:rPr>
-                            <w:t>Integration Test Plan</w:t>
-                          </w:r>
-                          <w:r>
-                            <w:rPr>
-                              <w:sz w:val="56"/>
-                              <w:szCs w:val="56"/>
-                              <w:lang w:val="en-GB"/>
-                            </w:rPr>
-                            <w:t xml:space="preserve"> Document</w:t>
+                            <w:t>Integration Test Plan Document</w:t>
                           </w:r>
                         </w:p>
                       </w:txbxContent>
@@ -1565,7 +1549,23 @@
                 <w:noProof/>
                 <w:lang w:val="en-GB"/>
               </w:rPr>
-              <w:t>3. individual steps and test description</w:t>
+              <w:t xml:space="preserve">3. </w:t>
+            </w:r>
+            <w:r>
+              <w:rPr>
+                <w:rStyle w:val="Collegamentoipertestuale"/>
+                <w:noProof/>
+                <w:lang w:val="en-GB"/>
+              </w:rPr>
+              <w:t>I</w:t>
+            </w:r>
+            <w:r>
+              <w:rPr>
+                <w:rStyle w:val="Collegamentoipertestuale"/>
+                <w:noProof/>
+                <w:lang w:val="en-GB"/>
+              </w:rPr>
+              <w:t>ndividual steps and test description</w:t>
             </w:r>
             <w:r>
               <w:rPr>
@@ -2149,7 +2149,6 @@
         <w:rPr>
           <w:lang w:val="en-GB"/>
         </w:rPr>
-        <w:lastRenderedPageBreak/>
         <w:t>1.</w:t>
       </w:r>
       <w:r>
@@ -2270,33 +2269,221 @@
     </w:p>
     <w:p>
       <w:pPr>
-        <w:pStyle w:val="Titolo2"/>
-        <w:rPr>
-          <w:lang w:val="en-GB"/>
-        </w:rPr>
-      </w:pPr>
-      <w:bookmarkStart w:id="7" w:name="_Toc471074788"/>
-      <w:r>
-        <w:rPr>
-          <w:lang w:val="en-GB"/>
-        </w:rPr>
-        <w:t>2.4. Sequence of component/function integration</w:t>
-      </w:r>
-      <w:bookmarkEnd w:id="7"/>
+        <w:spacing w:after="0"/>
+        <w:rPr>
+          <w:lang w:val="en-GB"/>
+        </w:rPr>
+      </w:pPr>
+      <w:r>
+        <w:rPr>
+          <w:lang w:val="en-GB"/>
+        </w:rPr>
+        <w:t xml:space="preserve">We are going to use an incremental approach for integration testing. In particular, we will adopt </w:t>
+      </w:r>
+      <w:r>
+        <w:rPr>
+          <w:lang w:val="en-GB"/>
+        </w:rPr>
+        <w:t>essentially a bottom-up</w:t>
+      </w:r>
+      <w:r>
+        <w:rPr>
+          <w:lang w:val="en-GB"/>
+        </w:rPr>
+        <w:t xml:space="preserve"> </w:t>
+      </w:r>
+      <w:r>
+        <w:rPr>
+          <w:lang w:val="en-GB"/>
+        </w:rPr>
+        <w:t>strategy</w:t>
+      </w:r>
+      <w:r>
+        <w:rPr>
+          <w:lang w:val="en-GB"/>
+        </w:rPr>
+        <w:t xml:space="preserve"> with few slight modifications</w:t>
+      </w:r>
+      <w:r>
+        <w:rPr>
+          <w:lang w:val="en-GB"/>
+        </w:rPr>
+        <w:t xml:space="preserve">. </w:t>
+      </w:r>
     </w:p>
     <w:p>
       <w:pPr>
-        <w:pStyle w:val="Titolo3"/>
-        <w:rPr>
-          <w:lang w:val="en-GB"/>
-        </w:rPr>
-      </w:pPr>
-      <w:bookmarkStart w:id="8" w:name="_Toc471074789"/>
-      <w:r>
-        <w:rPr>
-          <w:lang w:val="en-GB"/>
-        </w:rPr>
-        <w:t>2.4.1. Software integration sequence</w:t>
+        <w:rPr>
+          <w:lang w:val="en-GB"/>
+        </w:rPr>
+      </w:pPr>
+      <w:r>
+        <w:rPr>
+          <w:lang w:val="en-GB"/>
+        </w:rPr>
+        <w:t xml:space="preserve">We will use the </w:t>
+      </w:r>
+      <w:r>
+        <w:rPr>
+          <w:lang w:val="en-GB"/>
+        </w:rPr>
+        <w:t xml:space="preserve">a purely </w:t>
+      </w:r>
+      <w:r>
+        <w:rPr>
+          <w:lang w:val="en-GB"/>
+        </w:rPr>
+        <w:t>bottom-up approach in order to build the component called “server” in t</w:t>
+      </w:r>
+      <w:r>
+        <w:rPr>
+          <w:lang w:val="en-GB"/>
+        </w:rPr>
+        <w:t>he high level component diagram (DD chapter 2.2)</w:t>
+      </w:r>
+      <w:r>
+        <w:rPr>
+          <w:lang w:val="en-GB"/>
+        </w:rPr>
+        <w:t xml:space="preserve">, that in essence represent the business layer of our application. </w:t>
+      </w:r>
+      <w:r>
+        <w:rPr>
+          <w:lang w:val="en-GB"/>
+        </w:rPr>
+        <w:t>Therefore,</w:t>
+      </w:r>
+      <w:r>
+        <w:rPr>
+          <w:lang w:val="en-GB"/>
+        </w:rPr>
+        <w:t xml:space="preserve"> we will start integrating together the atomic subsystem</w:t>
+      </w:r>
+      <w:r>
+        <w:rPr>
+          <w:lang w:val="en-GB"/>
+        </w:rPr>
+        <w:t>s</w:t>
+      </w:r>
+      <w:r>
+        <w:rPr>
+          <w:lang w:val="en-GB"/>
+        </w:rPr>
+        <w:t xml:space="preserve"> of the server, i.e. the lower level components that </w:t>
+      </w:r>
+      <w:r>
+        <w:rPr>
+          <w:lang w:val="en-GB"/>
+        </w:rPr>
+        <w:t xml:space="preserve">do not depend on other components; then we will incrementally integrate the other </w:t>
+      </w:r>
+      <w:r>
+        <w:rPr>
+          <w:lang w:val="en-GB"/>
+        </w:rPr>
+        <w:t>subsystems that</w:t>
+      </w:r>
+      <w:r>
+        <w:rPr>
+          <w:lang w:val="en-GB"/>
+        </w:rPr>
+        <w:t xml:space="preserve"> only depends on already integrated and tested components. This strategy, based on the hierarchical structure of the system, allows us to perform the integration test following the development process</w:t>
+      </w:r>
+      <w:r>
+        <w:rPr>
+          <w:lang w:val="en-GB"/>
+        </w:rPr>
+        <w:t xml:space="preserve">: as soon as components are released, we integrate them and test the integration. </w:t>
+      </w:r>
+      <w:r>
+        <w:rPr>
+          <w:lang w:val="en-GB"/>
+        </w:rPr>
+        <w:t xml:space="preserve">Furthermore, </w:t>
+      </w:r>
+      <w:r>
+        <w:rPr>
+          <w:lang w:val="en-GB"/>
+        </w:rPr>
+        <w:t xml:space="preserve">using bottom-up strategy for the server </w:t>
+      </w:r>
+      <w:r>
+        <w:rPr>
+          <w:lang w:val="en-GB"/>
+        </w:rPr>
+        <w:t xml:space="preserve">we </w:t>
+      </w:r>
+      <w:r>
+        <w:rPr>
+          <w:lang w:val="en-GB"/>
+        </w:rPr>
+        <w:t>reduce the overhead time needed to build stubs.</w:t>
+      </w:r>
+      <w:r>
+        <w:rPr>
+          <w:lang w:val="en-GB"/>
+        </w:rPr>
+        <w:br/>
+        <w:t xml:space="preserve">In order to choose what to integrate among the atomic components we will follow the critical-module-first policy. In our case the most critical modules are the most used-one, such as the model that is the core of our MVC in the server side </w:t>
+      </w:r>
+      <w:bookmarkStart w:id="7" w:name="_GoBack"/>
+      <w:bookmarkEnd w:id="7"/>
+      <w:r>
+        <w:rPr>
+          <w:lang w:val="en-GB"/>
+        </w:rPr>
+        <w:t xml:space="preserve">and therefore also the first component to be developed. </w:t>
+      </w:r>
+      <w:r>
+        <w:rPr>
+          <w:lang w:val="en-GB"/>
+        </w:rPr>
+        <w:br/>
+      </w:r>
+      <w:r>
+        <w:rPr>
+          <w:lang w:val="en-GB"/>
+        </w:rPr>
+        <w:t xml:space="preserve">For what </w:t>
+      </w:r>
+      <w:r>
+        <w:rPr>
+          <w:lang w:val="en-GB"/>
+        </w:rPr>
+        <w:t xml:space="preserve">concern the client </w:t>
+      </w:r>
+      <w:r>
+        <w:rPr>
+          <w:lang w:val="en-GB"/>
+        </w:rPr>
+        <w:t>side,</w:t>
+      </w:r>
+      <w:r>
+        <w:rPr>
+          <w:lang w:val="en-GB"/>
+        </w:rPr>
+        <w:t xml:space="preserve"> we can say that we violate a bit the bottom-up strategy rules. In fact we are going to test the client side components such as Car App, Client App and Assistance Coordinator Program together with the server components even if the client side components use those of the server. This little modification of the strategy has the purpose of </w:t>
+      </w:r>
+      <w:r>
+        <w:rPr>
+          <w:lang w:val="en-GB"/>
+        </w:rPr>
+        <w:t xml:space="preserve">increase the parallelism of the work and consequently even the efficiency. </w:t>
+      </w:r>
+    </w:p>
+    <w:p>
+      <w:pPr>
+        <w:pStyle w:val="Titolo2"/>
+        <w:rPr>
+          <w:lang w:val="en-GB"/>
+        </w:rPr>
+      </w:pPr>
+      <w:bookmarkStart w:id="8" w:name="_Toc471074788"/>
+      <w:r>
+        <w:rPr>
+          <w:lang w:val="en-GB"/>
+        </w:rPr>
+        <w:t>2.4. Sequence of component/function integration</w:t>
       </w:r>
       <w:bookmarkEnd w:id="8"/>
     </w:p>
@@ -2307,28 +2494,28 @@
           <w:lang w:val="en-GB"/>
         </w:rPr>
       </w:pPr>
-      <w:bookmarkStart w:id="9" w:name="_Toc471074790"/>
-      <w:r>
-        <w:rPr>
-          <w:lang w:val="en-GB"/>
-        </w:rPr>
-        <w:t>2.4.2. Subsystem integration sequence</w:t>
+      <w:bookmarkStart w:id="9" w:name="_Toc471074789"/>
+      <w:r>
+        <w:rPr>
+          <w:lang w:val="en-GB"/>
+        </w:rPr>
+        <w:t>2.4.1. Software integration sequence</w:t>
       </w:r>
       <w:bookmarkEnd w:id="9"/>
     </w:p>
     <w:p>
       <w:pPr>
-        <w:pStyle w:val="Titolo1"/>
-        <w:rPr>
-          <w:lang w:val="en-GB"/>
-        </w:rPr>
-      </w:pPr>
-      <w:bookmarkStart w:id="10" w:name="_Toc471074791"/>
-      <w:r>
-        <w:rPr>
-          <w:lang w:val="en-GB"/>
-        </w:rPr>
-        <w:t>3. individual steps and test description</w:t>
+        <w:pStyle w:val="Titolo3"/>
+        <w:rPr>
+          <w:lang w:val="en-GB"/>
+        </w:rPr>
+      </w:pPr>
+      <w:bookmarkStart w:id="10" w:name="_Toc471074790"/>
+      <w:r>
+        <w:rPr>
+          <w:lang w:val="en-GB"/>
+        </w:rPr>
+        <w:t>2.4.2. Subsystem integration sequence</w:t>
       </w:r>
       <w:bookmarkEnd w:id="10"/>
     </w:p>
@@ -2339,12 +2526,18 @@
           <w:lang w:val="en-GB"/>
         </w:rPr>
       </w:pPr>
-      <w:bookmarkStart w:id="11" w:name="_Toc471074792"/>
-      <w:r>
-        <w:rPr>
-          <w:lang w:val="en-GB"/>
-        </w:rPr>
-        <w:t>4. Tools and test equipment required</w:t>
+      <w:bookmarkStart w:id="11" w:name="_Toc471074791"/>
+      <w:r>
+        <w:rPr>
+          <w:lang w:val="en-GB"/>
+        </w:rPr>
+        <w:t>3. I</w:t>
+      </w:r>
+      <w:r>
+        <w:rPr>
+          <w:lang w:val="en-GB"/>
+        </w:rPr>
+        <w:t>ndividual steps and test description</w:t>
       </w:r>
       <w:bookmarkEnd w:id="11"/>
     </w:p>
@@ -2355,22 +2548,30 @@
           <w:lang w:val="en-GB"/>
         </w:rPr>
       </w:pPr>
-      <w:bookmarkStart w:id="12" w:name="_Toc471074793"/>
-      <w:r>
-        <w:rPr>
-          <w:lang w:val="en-GB"/>
-        </w:rPr>
-        <w:t>5. Program stub</w:t>
-      </w:r>
-      <w:bookmarkStart w:id="13" w:name="_GoBack"/>
+      <w:bookmarkStart w:id="12" w:name="_Toc471074792"/>
+      <w:r>
+        <w:rPr>
+          <w:lang w:val="en-GB"/>
+        </w:rPr>
+        <w:t>4. Tools and test equipment required</w:t>
+      </w:r>
+      <w:bookmarkEnd w:id="12"/>
+    </w:p>
+    <w:p>
+      <w:pPr>
+        <w:pStyle w:val="Titolo1"/>
+        <w:rPr>
+          <w:lang w:val="en-GB"/>
+        </w:rPr>
+      </w:pPr>
+      <w:bookmarkStart w:id="13" w:name="_Toc471074793"/>
+      <w:r>
+        <w:rPr>
+          <w:lang w:val="en-GB"/>
+        </w:rPr>
+        <w:t>5. Program stubs and test data required</w:t>
+      </w:r>
       <w:bookmarkEnd w:id="13"/>
-      <w:r>
-        <w:rPr>
-          <w:lang w:val="en-GB"/>
-        </w:rPr>
-        <w:t>s and test data required</w:t>
-      </w:r>
-      <w:bookmarkEnd w:id="12"/>
     </w:p>
     <w:p>
       <w:pPr>
@@ -2466,7 +2667,7 @@
 </file>
 
 <file path=word/endnotes.xml><?xml version="1.0" encoding="utf-8"?>
-<w:endnotes xmlns:wpc="http://schemas.microsoft.com/office/word/2010/wordprocessingCanvas" xmlns:cx="http://schemas.microsoft.com/office/drawing/2014/chartex" xmlns:cx1="http://schemas.microsoft.com/office/drawing/2015/9/8/chartex" xmlns:cx2="http://schemas.microsoft.com/office/drawing/2015/10/21/chartex" xmlns:cx3="http://schemas.microsoft.com/office/drawing/2016/5/9/chartex" xmlns:cx4="http://schemas.microsoft.com/office/drawing/2016/5/10/chartex" xmlns:cx5="http://schemas.microsoft.com/office/drawing/2016/5/11/chartex" xmlns:mc="http://schemas.openxmlformats.org/markup-compatibility/2006" xmlns:o="urn:schemas-microsoft-com:office:office" xmlns:r="http://schemas.openxmlformats.org/officeDocument/2006/relationships" xmlns:m="http://schemas.openxmlformats.org/officeDocument/2006/math" xmlns:v="urn:schemas-microsoft-com:vml" xmlns:wp14="http://schemas.microsoft.com/office/word/2010/wordprocessingDrawing" xmlns:wp="http://schemas.openxmlformats.org/drawingml/2006/wordprocessingDrawing" xmlns:w10="urn:schemas-microsoft-com:office:word" xmlns:w="http://schemas.openxmlformats.org/wordprocessingml/2006/main" xmlns:w14="http://schemas.microsoft.com/office/word/2010/wordml" xmlns:w15="http://schemas.microsoft.com/office/word/2012/wordml" xmlns:w16se="http://schemas.microsoft.com/office/word/2015/wordml/symex" xmlns:wpg="http://schemas.microsoft.com/office/word/2010/wordprocessingGroup" xmlns:wpi="http://schemas.microsoft.com/office/word/2010/wordprocessingInk" xmlns:wne="http://schemas.microsoft.com/office/word/2006/wordml" xmlns:wps="http://schemas.microsoft.com/office/word/2010/wordprocessingShape" mc:Ignorable="w14 w15 w16se wp14">
+<w:endnotes xmlns:wpc="http://schemas.microsoft.com/office/word/2010/wordprocessingCanvas" xmlns:mc="http://schemas.openxmlformats.org/markup-compatibility/2006" xmlns:o="urn:schemas-microsoft-com:office:office" xmlns:r="http://schemas.openxmlformats.org/officeDocument/2006/relationships" xmlns:m="http://schemas.openxmlformats.org/officeDocument/2006/math" xmlns:v="urn:schemas-microsoft-com:vml" xmlns:wp14="http://schemas.microsoft.com/office/word/2010/wordprocessingDrawing" xmlns:wp="http://schemas.openxmlformats.org/drawingml/2006/wordprocessingDrawing" xmlns:w10="urn:schemas-microsoft-com:office:word" xmlns:w="http://schemas.openxmlformats.org/wordprocessingml/2006/main" xmlns:w14="http://schemas.microsoft.com/office/word/2010/wordml" xmlns:w15="http://schemas.microsoft.com/office/word/2012/wordml" xmlns:wpg="http://schemas.microsoft.com/office/word/2010/wordprocessingGroup" xmlns:wpi="http://schemas.microsoft.com/office/word/2010/wordprocessingInk" xmlns:wne="http://schemas.microsoft.com/office/word/2006/wordml" xmlns:wps="http://schemas.microsoft.com/office/word/2010/wordprocessingShape" mc:Ignorable="w14 w15 wp14">
   <w:endnote w:type="separator" w:id="-1">
     <w:p>
       <w:pPr>
@@ -2491,7 +2692,7 @@
 </file>
 
 <file path=word/footer1.xml><?xml version="1.0" encoding="utf-8"?>
-<w:ftr xmlns:wpc="http://schemas.microsoft.com/office/word/2010/wordprocessingCanvas" xmlns:cx="http://schemas.microsoft.com/office/drawing/2014/chartex" xmlns:cx1="http://schemas.microsoft.com/office/drawing/2015/9/8/chartex" xmlns:cx2="http://schemas.microsoft.com/office/drawing/2015/10/21/chartex" xmlns:cx3="http://schemas.microsoft.com/office/drawing/2016/5/9/chartex" xmlns:cx4="http://schemas.microsoft.com/office/drawing/2016/5/10/chartex" xmlns:cx5="http://schemas.microsoft.com/office/drawing/2016/5/11/chartex" xmlns:mc="http://schemas.openxmlformats.org/markup-compatibility/2006" xmlns:o="urn:schemas-microsoft-com:office:office" xmlns:r="http://schemas.openxmlformats.org/officeDocument/2006/relationships" xmlns:m="http://schemas.openxmlformats.org/officeDocument/2006/math" xmlns:v="urn:schemas-microsoft-com:vml" xmlns:wp14="http://schemas.microsoft.com/office/word/2010/wordprocessingDrawing" xmlns:wp="http://schemas.openxmlformats.org/drawingml/2006/wordprocessingDrawing" xmlns:w10="urn:schemas-microsoft-com:office:word" xmlns:w="http://schemas.openxmlformats.org/wordprocessingml/2006/main" xmlns:w14="http://schemas.microsoft.com/office/word/2010/wordml" xmlns:w15="http://schemas.microsoft.com/office/word/2012/wordml" xmlns:w16se="http://schemas.microsoft.com/office/word/2015/wordml/symex" xmlns:wpg="http://schemas.microsoft.com/office/word/2010/wordprocessingGroup" xmlns:wpi="http://schemas.microsoft.com/office/word/2010/wordprocessingInk" xmlns:wne="http://schemas.microsoft.com/office/word/2006/wordml" xmlns:wps="http://schemas.microsoft.com/office/word/2010/wordprocessingShape" mc:Ignorable="w14 w15 w16se wp14">
+<w:ftr xmlns:wpc="http://schemas.microsoft.com/office/word/2010/wordprocessingCanvas" xmlns:mc="http://schemas.openxmlformats.org/markup-compatibility/2006" xmlns:o="urn:schemas-microsoft-com:office:office" xmlns:r="http://schemas.openxmlformats.org/officeDocument/2006/relationships" xmlns:m="http://schemas.openxmlformats.org/officeDocument/2006/math" xmlns:v="urn:schemas-microsoft-com:vml" xmlns:wp14="http://schemas.microsoft.com/office/word/2010/wordprocessingDrawing" xmlns:wp="http://schemas.openxmlformats.org/drawingml/2006/wordprocessingDrawing" xmlns:w10="urn:schemas-microsoft-com:office:word" xmlns:w="http://schemas.openxmlformats.org/wordprocessingml/2006/main" xmlns:w14="http://schemas.microsoft.com/office/word/2010/wordml" xmlns:w15="http://schemas.microsoft.com/office/word/2012/wordml" xmlns:wpg="http://schemas.microsoft.com/office/word/2010/wordprocessingGroup" xmlns:wpi="http://schemas.microsoft.com/office/word/2010/wordprocessingInk" xmlns:wne="http://schemas.microsoft.com/office/word/2006/wordml" xmlns:wps="http://schemas.microsoft.com/office/word/2010/wordprocessingShape" mc:Ignorable="w14 w15 wp14">
   <w:sdt>
     <w:sdtPr>
       <w:id w:val="1925065794"/>
@@ -2536,7 +2737,7 @@
 </file>
 
 <file path=word/footnotes.xml><?xml version="1.0" encoding="utf-8"?>
-<w:footnotes xmlns:wpc="http://schemas.microsoft.com/office/word/2010/wordprocessingCanvas" xmlns:cx="http://schemas.microsoft.com/office/drawing/2014/chartex" xmlns:cx1="http://schemas.microsoft.com/office/drawing/2015/9/8/chartex" xmlns:cx2="http://schemas.microsoft.com/office/drawing/2015/10/21/chartex" xmlns:cx3="http://schemas.microsoft.com/office/drawing/2016/5/9/chartex" xmlns:cx4="http://schemas.microsoft.com/office/drawing/2016/5/10/chartex" xmlns:cx5="http://schemas.microsoft.com/office/drawing/2016/5/11/chartex" xmlns:mc="http://schemas.openxmlformats.org/markup-compatibility/2006" xmlns:o="urn:schemas-microsoft-com:office:office" xmlns:r="http://schemas.openxmlformats.org/officeDocument/2006/relationships" xmlns:m="http://schemas.openxmlformats.org/officeDocument/2006/math" xmlns:v="urn:schemas-microsoft-com:vml" xmlns:wp14="http://schemas.microsoft.com/office/word/2010/wordprocessingDrawing" xmlns:wp="http://schemas.openxmlformats.org/drawingml/2006/wordprocessingDrawing" xmlns:w10="urn:schemas-microsoft-com:office:word" xmlns:w="http://schemas.openxmlformats.org/wordprocessingml/2006/main" xmlns:w14="http://schemas.microsoft.com/office/word/2010/wordml" xmlns:w15="http://schemas.microsoft.com/office/word/2012/wordml" xmlns:w16se="http://schemas.microsoft.com/office/word/2015/wordml/symex" xmlns:wpg="http://schemas.microsoft.com/office/word/2010/wordprocessingGroup" xmlns:wpi="http://schemas.microsoft.com/office/word/2010/wordprocessingInk" xmlns:wne="http://schemas.microsoft.com/office/word/2006/wordml" xmlns:wps="http://schemas.microsoft.com/office/word/2010/wordprocessingShape" mc:Ignorable="w14 w15 w16se wp14">
+<w:footnotes xmlns:wpc="http://schemas.microsoft.com/office/word/2010/wordprocessingCanvas" xmlns:mc="http://schemas.openxmlformats.org/markup-compatibility/2006" xmlns:o="urn:schemas-microsoft-com:office:office" xmlns:r="http://schemas.openxmlformats.org/officeDocument/2006/relationships" xmlns:m="http://schemas.openxmlformats.org/officeDocument/2006/math" xmlns:v="urn:schemas-microsoft-com:vml" xmlns:wp14="http://schemas.microsoft.com/office/word/2010/wordprocessingDrawing" xmlns:wp="http://schemas.openxmlformats.org/drawingml/2006/wordprocessingDrawing" xmlns:w10="urn:schemas-microsoft-com:office:word" xmlns:w="http://schemas.openxmlformats.org/wordprocessingml/2006/main" xmlns:w14="http://schemas.microsoft.com/office/word/2010/wordml" xmlns:w15="http://schemas.microsoft.com/office/word/2012/wordml" xmlns:wpg="http://schemas.microsoft.com/office/word/2010/wordprocessingGroup" xmlns:wpi="http://schemas.microsoft.com/office/word/2010/wordprocessingInk" xmlns:wne="http://schemas.microsoft.com/office/word/2006/wordml" xmlns:wps="http://schemas.microsoft.com/office/word/2010/wordprocessingShape" mc:Ignorable="w14 w15 wp14">
   <w:footnote w:type="separator" w:id="-1">
     <w:p>
       <w:pPr>
@@ -2561,7 +2762,7 @@
 </file>
 
 <file path=word/numbering.xml><?xml version="1.0" encoding="utf-8"?>
-<w:numbering xmlns:wpc="http://schemas.microsoft.com/office/word/2010/wordprocessingCanvas" xmlns:cx="http://schemas.microsoft.com/office/drawing/2014/chartex" xmlns:cx1="http://schemas.microsoft.com/office/drawing/2015/9/8/chartex" xmlns:cx2="http://schemas.microsoft.com/office/drawing/2015/10/21/chartex" xmlns:cx3="http://schemas.microsoft.com/office/drawing/2016/5/9/chartex" xmlns:cx4="http://schemas.microsoft.com/office/drawing/2016/5/10/chartex" xmlns:cx5="http://schemas.microsoft.com/office/drawing/2016/5/11/chartex" xmlns:mc="http://schemas.openxmlformats.org/markup-compatibility/2006" xmlns:o="urn:schemas-microsoft-com:office:office" xmlns:r="http://schemas.openxmlformats.org/officeDocument/2006/relationships" xmlns:m="http://schemas.openxmlformats.org/officeDocument/2006/math" xmlns:v="urn:schemas-microsoft-com:vml" xmlns:wp14="http://schemas.microsoft.com/office/word/2010/wordprocessingDrawing" xmlns:wp="http://schemas.openxmlformats.org/drawingml/2006/wordprocessingDrawing" xmlns:w10="urn:schemas-microsoft-com:office:word" xmlns:w="http://schemas.openxmlformats.org/wordprocessingml/2006/main" xmlns:w14="http://schemas.microsoft.com/office/word/2010/wordml" xmlns:w15="http://schemas.microsoft.com/office/word/2012/wordml" xmlns:w16se="http://schemas.microsoft.com/office/word/2015/wordml/symex" xmlns:wpg="http://schemas.microsoft.com/office/word/2010/wordprocessingGroup" xmlns:wpi="http://schemas.microsoft.com/office/word/2010/wordprocessingInk" xmlns:wne="http://schemas.microsoft.com/office/word/2006/wordml" xmlns:wps="http://schemas.microsoft.com/office/word/2010/wordprocessingShape" mc:Ignorable="w14 w15 w16se wp14">
+<w:numbering xmlns:wpc="http://schemas.microsoft.com/office/word/2010/wordprocessingCanvas" xmlns:mc="http://schemas.openxmlformats.org/markup-compatibility/2006" xmlns:o="urn:schemas-microsoft-com:office:office" xmlns:r="http://schemas.openxmlformats.org/officeDocument/2006/relationships" xmlns:m="http://schemas.openxmlformats.org/officeDocument/2006/math" xmlns:v="urn:schemas-microsoft-com:vml" xmlns:wp14="http://schemas.microsoft.com/office/word/2010/wordprocessingDrawing" xmlns:wp="http://schemas.openxmlformats.org/drawingml/2006/wordprocessingDrawing" xmlns:w10="urn:schemas-microsoft-com:office:word" xmlns:w="http://schemas.openxmlformats.org/wordprocessingml/2006/main" xmlns:w14="http://schemas.microsoft.com/office/word/2010/wordml" xmlns:w15="http://schemas.microsoft.com/office/word/2012/wordml" xmlns:wpg="http://schemas.microsoft.com/office/word/2010/wordprocessingGroup" xmlns:wpi="http://schemas.microsoft.com/office/word/2010/wordprocessingInk" xmlns:wne="http://schemas.microsoft.com/office/word/2006/wordml" xmlns:wps="http://schemas.microsoft.com/office/word/2010/wordprocessingShape" mc:Ignorable="w14 w15 wp14">
   <w:abstractNum w:abstractNumId="0" w15:restartNumberingAfterBreak="0">
     <w:nsid w:val="2D1417BB"/>
     <w:multiLevelType w:val="hybridMultilevel"/>
@@ -2750,7 +2951,7 @@
 </file>
 
 <file path=word/styles.xml><?xml version="1.0" encoding="utf-8"?>
-<w:styles xmlns:mc="http://schemas.openxmlformats.org/markup-compatibility/2006" xmlns:r="http://schemas.openxmlformats.org/officeDocument/2006/relationships" xmlns:w="http://schemas.openxmlformats.org/wordprocessingml/2006/main" xmlns:w14="http://schemas.microsoft.com/office/word/2010/wordml" xmlns:w15="http://schemas.microsoft.com/office/word/2012/wordml" xmlns:w16se="http://schemas.microsoft.com/office/word/2015/wordml/symex" mc:Ignorable="w14 w15 w16se">
+<w:styles xmlns:mc="http://schemas.openxmlformats.org/markup-compatibility/2006" xmlns:r="http://schemas.openxmlformats.org/officeDocument/2006/relationships" xmlns:w="http://schemas.openxmlformats.org/wordprocessingml/2006/main" xmlns:w14="http://schemas.microsoft.com/office/word/2010/wordml" xmlns:w15="http://schemas.microsoft.com/office/word/2012/wordml" mc:Ignorable="w14 w15">
   <w:docDefaults>
     <w:rPrDefault>
       <w:rPr>
@@ -2766,7 +2967,7 @@
       </w:pPr>
     </w:pPrDefault>
   </w:docDefaults>
-  <w:latentStyles w:defLockedState="0" w:defUIPriority="99" w:defSemiHidden="0" w:defUnhideWhenUsed="0" w:defQFormat="0" w:count="374">
+  <w:latentStyles w:defLockedState="0" w:defUIPriority="99" w:defSemiHidden="0" w:defUnhideWhenUsed="0" w:defQFormat="0" w:count="371">
     <w:lsdException w:name="Normal" w:uiPriority="0" w:qFormat="1"/>
     <w:lsdException w:name="heading 1" w:uiPriority="9" w:qFormat="1"/>
     <w:lsdException w:name="heading 2" w:semiHidden="1" w:uiPriority="9" w:unhideWhenUsed="1" w:qFormat="1"/>
@@ -3138,9 +3339,6 @@
     <w:lsdException w:name="List Table 5 Dark Accent 6" w:uiPriority="50"/>
     <w:lsdException w:name="List Table 6 Colorful Accent 6" w:uiPriority="51"/>
     <w:lsdException w:name="List Table 7 Colorful Accent 6" w:uiPriority="52"/>
-    <w:lsdException w:name="Mention" w:semiHidden="1" w:unhideWhenUsed="1"/>
-    <w:lsdException w:name="Smart Hyperlink" w:semiHidden="1" w:unhideWhenUsed="1"/>
-    <w:lsdException w:name="Hashtag" w:semiHidden="1" w:unhideWhenUsed="1"/>
   </w:latentStyles>
   <w:style w:type="paragraph" w:default="1" w:styleId="Normale">
     <w:name w:val="Normal"/>
@@ -3411,6 +3609,18 @@
     <w:link w:val="Pidipagina"/>
     <w:uiPriority w:val="99"/>
     <w:rsid w:val="00E84C05"/>
+  </w:style>
+  <w:style w:type="character" w:styleId="Collegamentovisitato">
+    <w:name w:val="FollowedHyperlink"/>
+    <w:basedOn w:val="Carpredefinitoparagrafo"/>
+    <w:uiPriority w:val="99"/>
+    <w:semiHidden/>
+    <w:unhideWhenUsed/>
+    <w:rsid w:val="00E03BA0"/>
+    <w:rPr>
+      <w:color w:val="954F72" w:themeColor="followedHyperlink"/>
+      <w:u w:val="single"/>
+    </w:rPr>
   </w:style>
 </w:styles>
 </file>
@@ -3715,7 +3925,7 @@
 </file>
 
 <file path=customXml/itemProps1.xml><?xml version="1.0" encoding="utf-8"?>
-<ds:datastoreItem xmlns:ds="http://schemas.openxmlformats.org/officeDocument/2006/customXml" ds:itemID="{2C9022DD-848A-4BB0-B612-76C2F81D12D3}">
+<ds:datastoreItem xmlns:ds="http://schemas.openxmlformats.org/officeDocument/2006/customXml" ds:itemID="{4EBBAF8A-A3F1-4F6D-B844-C02CD10FAF11}">
   <ds:schemaRefs>
     <ds:schemaRef ds:uri="http://schemas.openxmlformats.org/officeDocument/2006/bibliography"/>
   </ds:schemaRefs>

</xml_diff>

<commit_message>
required stubs and test data
</commit_message>
<xml_diff>
--- a/3. ITPD/PowerEnJoy - ITPD.docx
+++ b/3. ITPD/PowerEnJoy - ITPD.docx
@@ -1,6 +1,6 @@
 
 <file path=word/document.xml><?xml version="1.0" encoding="utf-8"?>
-<w:document xmlns:wpc="http://schemas.microsoft.com/office/word/2010/wordprocessingCanvas" xmlns:cx="http://schemas.microsoft.com/office/drawing/2014/chartex" xmlns:cx1="http://schemas.microsoft.com/office/drawing/2015/9/8/chartex" xmlns:cx2="http://schemas.microsoft.com/office/drawing/2015/10/21/chartex" xmlns:cx3="http://schemas.microsoft.com/office/drawing/2016/5/9/chartex" xmlns:cx4="http://schemas.microsoft.com/office/drawing/2016/5/10/chartex" xmlns:cx5="http://schemas.microsoft.com/office/drawing/2016/5/11/chartex" xmlns:mc="http://schemas.openxmlformats.org/markup-compatibility/2006" xmlns:o="urn:schemas-microsoft-com:office:office" xmlns:r="http://schemas.openxmlformats.org/officeDocument/2006/relationships" xmlns:m="http://schemas.openxmlformats.org/officeDocument/2006/math" xmlns:v="urn:schemas-microsoft-com:vml" xmlns:wp14="http://schemas.microsoft.com/office/word/2010/wordprocessingDrawing" xmlns:wp="http://schemas.openxmlformats.org/drawingml/2006/wordprocessingDrawing" xmlns:w10="urn:schemas-microsoft-com:office:word" xmlns:w="http://schemas.openxmlformats.org/wordprocessingml/2006/main" xmlns:w14="http://schemas.microsoft.com/office/word/2010/wordml" xmlns:w15="http://schemas.microsoft.com/office/word/2012/wordml" xmlns:w16se="http://schemas.microsoft.com/office/word/2015/wordml/symex" xmlns:wpg="http://schemas.microsoft.com/office/word/2010/wordprocessingGroup" xmlns:wpi="http://schemas.microsoft.com/office/word/2010/wordprocessingInk" xmlns:wne="http://schemas.microsoft.com/office/word/2006/wordml" xmlns:wps="http://schemas.microsoft.com/office/word/2010/wordprocessingShape" mc:Ignorable="w14 w15 w16se wp14">
+<w:document xmlns:wpc="http://schemas.microsoft.com/office/word/2010/wordprocessingCanvas" xmlns:mc="http://schemas.openxmlformats.org/markup-compatibility/2006" xmlns:o="urn:schemas-microsoft-com:office:office" xmlns:r="http://schemas.openxmlformats.org/officeDocument/2006/relationships" xmlns:m="http://schemas.openxmlformats.org/officeDocument/2006/math" xmlns:v="urn:schemas-microsoft-com:vml" xmlns:wp14="http://schemas.microsoft.com/office/word/2010/wordprocessingDrawing" xmlns:wp="http://schemas.openxmlformats.org/drawingml/2006/wordprocessingDrawing" xmlns:w10="urn:schemas-microsoft-com:office:word" xmlns:w="http://schemas.openxmlformats.org/wordprocessingml/2006/main" xmlns:w14="http://schemas.microsoft.com/office/word/2010/wordml" xmlns:w15="http://schemas.microsoft.com/office/word/2012/wordml" xmlns:wpg="http://schemas.microsoft.com/office/word/2010/wordprocessingGroup" xmlns:wpi="http://schemas.microsoft.com/office/word/2010/wordprocessingInk" xmlns:wne="http://schemas.microsoft.com/office/word/2006/wordml" xmlns:wps="http://schemas.microsoft.com/office/word/2010/wordprocessingShape" mc:Ignorable="w14 w15 wp14">
   <w:body>
     <w:sdt>
       <w:sdtPr>
@@ -248,7 +248,7 @@
                   </wp:anchor>
                 </w:drawing>
               </mc:Choice>
-              <mc:Fallback>
+              <mc:Fallback xmlns:w16se="http://schemas.microsoft.com/office/word/2015/wordml/symex" xmlns:cx5="http://schemas.microsoft.com/office/drawing/2016/5/11/chartex" xmlns:cx4="http://schemas.microsoft.com/office/drawing/2016/5/10/chartex" xmlns:cx3="http://schemas.microsoft.com/office/drawing/2016/5/9/chartex" xmlns:cx2="http://schemas.microsoft.com/office/drawing/2015/10/21/chartex" xmlns:cx1="http://schemas.microsoft.com/office/drawing/2015/9/8/chartex" xmlns:cx="http://schemas.microsoft.com/office/drawing/2014/chartex">
                 <w:pict>
                   <v:group w14:anchorId="1CFEC946" id="Gruppo 149" o:spid="_x0000_s1026" style="position:absolute;margin-left:0;margin-top:12.15pt;width:309.75pt;height:95.7pt;z-index:251659264;mso-position-horizontal:center;mso-position-horizontal-relative:margin;mso-position-vertical-relative:page" coordsize="73152,12161" o:gfxdata="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">
                     <v:shape id="Rettangolo 51" o:spid="_x0000_s1027" style="position:absolute;width:73152;height:11303;visibility:visible;mso-wrap-style:square;v-text-anchor:middle" coordsize="7312660,1129665" o:gfxdata="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" path="m,l7312660,r,1129665l3619500,733425,,1091565,,xe" fillcolor="#5b9bd5" stroked="f" strokeweight="1pt">
@@ -3115,6 +3115,7 @@
         <w:rPr>
           <w:b/>
           <w:bCs/>
+          <w:lang w:val="en-US"/>
         </w:rPr>
       </w:pPr>
       <w:r>
@@ -3299,8 +3300,6 @@
         </w:rPr>
         <w:t>y that will have to be tested.</w:t>
       </w:r>
-      <w:bookmarkStart w:id="2" w:name="_GoBack"/>
-      <w:bookmarkEnd w:id="2"/>
     </w:p>
     <w:p>
       <w:pPr>
@@ -3430,14 +3429,14 @@
           <w:lang w:val="en-GB"/>
         </w:rPr>
       </w:pPr>
-      <w:bookmarkStart w:id="3" w:name="_Toc471938885"/>
+      <w:bookmarkStart w:id="2" w:name="_Toc471938885"/>
       <w:r>
         <w:rPr>
           <w:lang w:val="en-GB"/>
         </w:rPr>
         <w:t>1.2. List of definitions and abbreviations</w:t>
       </w:r>
-      <w:bookmarkEnd w:id="3"/>
+      <w:bookmarkEnd w:id="2"/>
     </w:p>
     <w:p>
       <w:pPr>
@@ -3747,78 +3746,78 @@
           <w:lang w:val="en-GB"/>
         </w:rPr>
       </w:pPr>
-      <w:bookmarkStart w:id="4" w:name="_Toc471938886"/>
+      <w:bookmarkStart w:id="3" w:name="_Toc471938886"/>
       <w:r>
         <w:rPr>
           <w:lang w:val="en-GB"/>
         </w:rPr>
         <w:t>2. Integration strategies</w:t>
       </w:r>
+      <w:bookmarkEnd w:id="3"/>
+    </w:p>
+    <w:p>
+      <w:pPr>
+        <w:pStyle w:val="Titolo2"/>
+        <w:rPr>
+          <w:lang w:val="en-GB"/>
+        </w:rPr>
+      </w:pPr>
+      <w:bookmarkStart w:id="4" w:name="_Toc471938887"/>
+      <w:r>
+        <w:rPr>
+          <w:lang w:val="en-GB"/>
+        </w:rPr>
+        <w:t>2.1. Entry criteria</w:t>
+      </w:r>
       <w:bookmarkEnd w:id="4"/>
     </w:p>
     <w:p>
       <w:pPr>
+        <w:rPr>
+          <w:lang w:val="en-GB"/>
+        </w:rPr>
+      </w:pPr>
+      <w:r>
+        <w:rPr>
+          <w:lang w:val="en-GB"/>
+        </w:rPr>
+        <w:t xml:space="preserve">At each step of </w:t>
+      </w:r>
+      <w:r>
+        <w:rPr>
+          <w:lang w:val="en-GB"/>
+        </w:rPr>
+        <w:t>the software integration system described in the section 2.4.1 the following criteria must be met: all the functions of the components having outgoing arcs (only considering the directional arcs) must have been unit tested.</w:t>
+      </w:r>
+    </w:p>
+    <w:p>
+      <w:pPr>
+        <w:rPr>
+          <w:lang w:val="en-GB"/>
+        </w:rPr>
+      </w:pPr>
+    </w:p>
+    <w:p>
+      <w:pPr>
         <w:pStyle w:val="Titolo2"/>
         <w:rPr>
           <w:lang w:val="en-GB"/>
         </w:rPr>
       </w:pPr>
-      <w:bookmarkStart w:id="5" w:name="_Toc471938887"/>
-      <w:r>
-        <w:rPr>
-          <w:lang w:val="en-GB"/>
-        </w:rPr>
-        <w:t>2.1. Entry criteria</w:t>
+      <w:bookmarkStart w:id="5" w:name="_Toc471938888"/>
+      <w:r>
+        <w:rPr>
+          <w:lang w:val="en-GB"/>
+        </w:rPr>
+        <w:t>2.2. Elements to be integr</w:t>
+      </w:r>
+      <w:r>
+        <w:rPr>
+          <w:lang w:val="en-GB"/>
+        </w:rPr>
+        <w:t>ated</w:t>
       </w:r>
       <w:bookmarkEnd w:id="5"/>
-    </w:p>
-    <w:p>
-      <w:pPr>
-        <w:rPr>
-          <w:lang w:val="en-GB"/>
-        </w:rPr>
-      </w:pPr>
-      <w:r>
-        <w:rPr>
-          <w:lang w:val="en-GB"/>
-        </w:rPr>
-        <w:t xml:space="preserve">At each step of </w:t>
-      </w:r>
-      <w:r>
-        <w:rPr>
-          <w:lang w:val="en-GB"/>
-        </w:rPr>
-        <w:t>the software integration system described in the section 2.4.1 the following criteria must be met: all the functions of the components having outgoing arcs (only considering the directional arcs) must have been unit tested.</w:t>
-      </w:r>
-    </w:p>
-    <w:p>
-      <w:pPr>
-        <w:rPr>
-          <w:lang w:val="en-GB"/>
-        </w:rPr>
-      </w:pPr>
-    </w:p>
-    <w:p>
-      <w:pPr>
-        <w:pStyle w:val="Titolo2"/>
-        <w:rPr>
-          <w:lang w:val="en-GB"/>
-        </w:rPr>
-      </w:pPr>
-      <w:bookmarkStart w:id="6" w:name="_Toc471938888"/>
-      <w:r>
-        <w:rPr>
-          <w:lang w:val="en-GB"/>
-        </w:rPr>
-        <w:t>2.2. Elements to be integr</w:t>
-      </w:r>
-      <w:r>
-        <w:rPr>
-          <w:lang w:val="en-GB"/>
-        </w:rPr>
-        <w:t>ated</w:t>
-      </w:r>
-      <w:bookmarkEnd w:id="6"/>
     </w:p>
     <w:p>
       <w:pPr>
@@ -4036,31 +4035,7 @@
         <w:rPr>
           <w:lang w:val="en-GB"/>
         </w:rPr>
-        <w:t xml:space="preserve"> </w:t>
-      </w:r>
-      <w:r>
-        <w:rPr>
-          <w:lang w:val="en-GB"/>
-        </w:rPr>
-        <w:t>(</w:t>
-      </w:r>
-      <w:r>
-        <w:rPr>
-          <w:lang w:val="en-GB"/>
-        </w:rPr>
-        <w:t xml:space="preserve">for a further clarification, see </w:t>
-      </w:r>
-      <w:r>
-        <w:rPr>
-          <w:lang w:val="en-GB"/>
-        </w:rPr>
-        <w:t>DD chapter 2.2.</w:t>
-      </w:r>
-      <w:r>
-        <w:rPr>
-          <w:lang w:val="en-GB"/>
-        </w:rPr>
-        <w:t>)</w:t>
+        <w:t xml:space="preserve"> (for a further clarification, see DD chapter 2.2.)</w:t>
       </w:r>
       <w:r>
         <w:rPr>
@@ -4127,14 +4102,14 @@
           <w:lang w:val="en-GB"/>
         </w:rPr>
       </w:pPr>
-      <w:bookmarkStart w:id="7" w:name="_Toc471938889"/>
+      <w:bookmarkStart w:id="6" w:name="_Toc471938889"/>
       <w:r>
         <w:rPr>
           <w:lang w:val="en-GB"/>
         </w:rPr>
         <w:t>2.3. Integration test strategies</w:t>
       </w:r>
-      <w:bookmarkEnd w:id="7"/>
+      <w:bookmarkEnd w:id="6"/>
     </w:p>
     <w:p>
       <w:pPr>
@@ -4407,62 +4382,62 @@
           <w:lang w:val="en-GB"/>
         </w:rPr>
       </w:pPr>
-      <w:bookmarkStart w:id="8" w:name="_Toc471938890"/>
+      <w:bookmarkStart w:id="7" w:name="_Toc471938890"/>
       <w:r>
         <w:rPr>
           <w:lang w:val="en-GB"/>
         </w:rPr>
         <w:t>2.4. Sequence of component/function integration</w:t>
       </w:r>
+      <w:bookmarkEnd w:id="7"/>
+    </w:p>
+    <w:p>
+      <w:pPr>
+        <w:rPr>
+          <w:lang w:val="en-GB"/>
+        </w:rPr>
+      </w:pPr>
+      <w:r>
+        <w:rPr>
+          <w:lang w:val="en-GB"/>
+        </w:rPr>
+        <w:t xml:space="preserve">In this section we are going to describe the order of integration of the components and subsystems of PowerEnjoy. An arc going from component A to component B means that component A needs to be implemented before component B; </w:t>
+      </w:r>
+      <w:r>
+        <w:rPr>
+          <w:lang w:val="en-GB"/>
+        </w:rPr>
+        <w:t>a</w:t>
+      </w:r>
+      <w:r>
+        <w:rPr>
+          <w:lang w:val="en-GB"/>
+        </w:rPr>
+        <w:t xml:space="preserve"> unidirectional arc means that there is not such a dependency.</w:t>
+      </w:r>
+    </w:p>
+    <w:p>
+      <w:pPr>
+        <w:rPr>
+          <w:lang w:val="en-GB"/>
+        </w:rPr>
+      </w:pPr>
+    </w:p>
+    <w:p>
+      <w:pPr>
+        <w:pStyle w:val="Titolo3"/>
+        <w:rPr>
+          <w:lang w:val="en-GB"/>
+        </w:rPr>
+      </w:pPr>
+      <w:bookmarkStart w:id="8" w:name="_Toc471938891"/>
+      <w:r>
+        <w:rPr>
+          <w:lang w:val="en-GB"/>
+        </w:rPr>
+        <w:t>2.4.1. Software integration sequence</w:t>
+      </w:r>
       <w:bookmarkEnd w:id="8"/>
-    </w:p>
-    <w:p>
-      <w:pPr>
-        <w:rPr>
-          <w:lang w:val="en-GB"/>
-        </w:rPr>
-      </w:pPr>
-      <w:r>
-        <w:rPr>
-          <w:lang w:val="en-GB"/>
-        </w:rPr>
-        <w:t xml:space="preserve">In this section we are going to describe the order of integration of the components and subsystems of PowerEnjoy. An arc going from component A to component B means that component A needs to be implemented before component B; </w:t>
-      </w:r>
-      <w:r>
-        <w:rPr>
-          <w:lang w:val="en-GB"/>
-        </w:rPr>
-        <w:t>a</w:t>
-      </w:r>
-      <w:r>
-        <w:rPr>
-          <w:lang w:val="en-GB"/>
-        </w:rPr>
-        <w:t xml:space="preserve"> unidirectional arc means that there is not such a dependency.</w:t>
-      </w:r>
-    </w:p>
-    <w:p>
-      <w:pPr>
-        <w:rPr>
-          <w:lang w:val="en-GB"/>
-        </w:rPr>
-      </w:pPr>
-    </w:p>
-    <w:p>
-      <w:pPr>
-        <w:pStyle w:val="Titolo3"/>
-        <w:rPr>
-          <w:lang w:val="en-GB"/>
-        </w:rPr>
-      </w:pPr>
-      <w:bookmarkStart w:id="9" w:name="_Toc471938891"/>
-      <w:r>
-        <w:rPr>
-          <w:lang w:val="en-GB"/>
-        </w:rPr>
-        <w:t>2.4.1. Software integration sequence</w:t>
-      </w:r>
-      <w:bookmarkEnd w:id="9"/>
     </w:p>
     <w:p>
       <w:pPr>
@@ -4537,7 +4512,25 @@
         <w:rPr>
           <w:lang w:val="en-GB"/>
         </w:rPr>
-        <w:t>LoginAssistanceController, CarAssistanceController.</w:t>
+        <w:t>LoginAssistanceController, CarAssistanceController</w:t>
+      </w:r>
+      <w:r>
+        <w:rPr>
+          <w:lang w:val="en-GB"/>
+        </w:rPr>
+        <w:t xml:space="preserve">, CityInfoController, </w:t>
+      </w:r>
+      <w:r>
+        <w:rPr>
+          <w:lang w:val="en-GB"/>
+        </w:rPr>
+        <w:t>CarController</w:t>
+      </w:r>
+      <w:r>
+        <w:rPr>
+          <w:lang w:val="en-GB"/>
+        </w:rPr>
+        <w:t>.</w:t>
       </w:r>
     </w:p>
     <w:p>
@@ -4582,6 +4575,7 @@
         <w:rPr>
           <w:lang w:val="en-GB"/>
         </w:rPr>
+        <w:lastRenderedPageBreak/>
         <w:t>Now we can proceed adding the controllers interacting with the already implemented controllers: the next controller is RideController that only interact with CityInfoController.</w:t>
       </w:r>
     </w:p>
@@ -4829,7 +4823,7 @@
           <w:lang w:val="en-GB"/>
         </w:rPr>
       </w:pPr>
-      <w:bookmarkStart w:id="10" w:name="_Toc471938892"/>
+      <w:bookmarkStart w:id="9" w:name="_Toc471938892"/>
       <w:r>
         <w:rPr>
           <w:lang w:val="en-GB"/>
@@ -4837,7 +4831,7 @@
         <w:lastRenderedPageBreak/>
         <w:t>2.4.2. Subsystem integration sequence</w:t>
       </w:r>
-      <w:bookmarkEnd w:id="10"/>
+      <w:bookmarkEnd w:id="9"/>
     </w:p>
     <w:p>
       <w:pPr>
@@ -4909,7 +4903,7 @@
           <w:lang w:val="en-GB"/>
         </w:rPr>
       </w:pPr>
-      <w:bookmarkStart w:id="11" w:name="_Toc471938893"/>
+      <w:bookmarkStart w:id="10" w:name="_Toc471938893"/>
       <w:r>
         <w:rPr>
           <w:lang w:val="en-GB"/>
@@ -4922,29 +4916,29 @@
         </w:rPr>
         <w:t>ndividual steps and test description</w:t>
       </w:r>
+      <w:bookmarkEnd w:id="10"/>
+    </w:p>
+    <w:p>
+      <w:pPr>
+        <w:pStyle w:val="Titolo2"/>
+        <w:rPr>
+          <w:lang w:val="en-GB"/>
+        </w:rPr>
+      </w:pPr>
+      <w:bookmarkStart w:id="11" w:name="_Toc471938894"/>
+      <w:r>
+        <w:rPr>
+          <w:lang w:val="en-GB"/>
+        </w:rPr>
+        <w:t>3.1. ViewFor</w:t>
+      </w:r>
+      <w:r>
+        <w:rPr>
+          <w:lang w:val="en-GB"/>
+        </w:rPr>
+        <w:t>Client, LoginController</w:t>
+      </w:r>
       <w:bookmarkEnd w:id="11"/>
-    </w:p>
-    <w:p>
-      <w:pPr>
-        <w:pStyle w:val="Titolo2"/>
-        <w:rPr>
-          <w:lang w:val="en-GB"/>
-        </w:rPr>
-      </w:pPr>
-      <w:bookmarkStart w:id="12" w:name="_Toc471938894"/>
-      <w:r>
-        <w:rPr>
-          <w:lang w:val="en-GB"/>
-        </w:rPr>
-        <w:t>3.1. ViewFor</w:t>
-      </w:r>
-      <w:r>
-        <w:rPr>
-          <w:lang w:val="en-GB"/>
-        </w:rPr>
-        <w:t>Client, LoginController</w:t>
-      </w:r>
-      <w:bookmarkEnd w:id="12"/>
     </w:p>
     <w:tbl>
       <w:tblPr>
@@ -5219,7 +5213,7 @@
           <w:lang w:val="en-GB"/>
         </w:rPr>
       </w:pPr>
-      <w:bookmarkStart w:id="13" w:name="_Toc471938895"/>
+      <w:bookmarkStart w:id="12" w:name="_Toc471938895"/>
       <w:r>
         <w:rPr>
           <w:lang w:val="en-GB"/>
@@ -5238,7 +5232,7 @@
         </w:rPr>
         <w:t>Controller</w:t>
       </w:r>
-      <w:bookmarkEnd w:id="13"/>
+      <w:bookmarkEnd w:id="12"/>
     </w:p>
     <w:tbl>
       <w:tblPr>
@@ -5732,7 +5726,7 @@
           <w:lang w:val="en-GB"/>
         </w:rPr>
       </w:pPr>
-      <w:bookmarkStart w:id="14" w:name="_Toc471938896"/>
+      <w:bookmarkStart w:id="13" w:name="_Toc471938896"/>
       <w:r>
         <w:rPr>
           <w:lang w:val="en-GB"/>
@@ -5758,7 +5752,7 @@
         </w:rPr>
         <w:t>Controller</w:t>
       </w:r>
-      <w:bookmarkEnd w:id="14"/>
+      <w:bookmarkEnd w:id="13"/>
     </w:p>
     <w:tbl>
       <w:tblPr>
@@ -6205,7 +6199,7 @@
           <w:lang w:val="en-GB"/>
         </w:rPr>
       </w:pPr>
-      <w:bookmarkStart w:id="15" w:name="_Toc471938897"/>
+      <w:bookmarkStart w:id="14" w:name="_Toc471938897"/>
       <w:r>
         <w:rPr>
           <w:lang w:val="en-GB"/>
@@ -6218,7 +6212,7 @@
         </w:rPr>
         <w:t>ient</w:t>
       </w:r>
-      <w:bookmarkEnd w:id="15"/>
+      <w:bookmarkEnd w:id="14"/>
     </w:p>
     <w:tbl>
       <w:tblPr>
@@ -6875,7 +6869,7 @@
           <w:lang w:val="en-GB"/>
         </w:rPr>
       </w:pPr>
-      <w:bookmarkStart w:id="16" w:name="_Toc471938898"/>
+      <w:bookmarkStart w:id="15" w:name="_Toc471938898"/>
       <w:r>
         <w:rPr>
           <w:lang w:val="en-GB"/>
@@ -6888,7 +6882,7 @@
         </w:rPr>
         <w:t>ontroller</w:t>
       </w:r>
-      <w:bookmarkEnd w:id="16"/>
+      <w:bookmarkEnd w:id="15"/>
     </w:p>
     <w:tbl>
       <w:tblPr>
@@ -7354,7 +7348,7 @@
           <w:lang w:val="en-GB"/>
         </w:rPr>
       </w:pPr>
-      <w:bookmarkStart w:id="17" w:name="_Toc471938899"/>
+      <w:bookmarkStart w:id="16" w:name="_Toc471938899"/>
       <w:r>
         <w:rPr>
           <w:lang w:val="en-GB"/>
@@ -7367,7 +7361,7 @@
         </w:rPr>
         <w:t>Controller</w:t>
       </w:r>
-      <w:bookmarkEnd w:id="17"/>
+      <w:bookmarkEnd w:id="16"/>
     </w:p>
     <w:tbl>
       <w:tblPr>
@@ -7506,7 +7500,7 @@
           <w:lang w:val="en-GB"/>
         </w:rPr>
       </w:pPr>
-      <w:bookmarkStart w:id="18" w:name="_Toc471938900"/>
+      <w:bookmarkStart w:id="17" w:name="_Toc471938900"/>
       <w:r>
         <w:rPr>
           <w:lang w:val="en-GB"/>
@@ -7519,7 +7513,7 @@
         </w:rPr>
         <w:t>ontroller, DBMS</w:t>
       </w:r>
-      <w:bookmarkEnd w:id="18"/>
+      <w:bookmarkEnd w:id="17"/>
     </w:p>
     <w:tbl>
       <w:tblPr>
@@ -7922,7 +7916,7 @@
           <w:lang w:val="en-GB"/>
         </w:rPr>
       </w:pPr>
-      <w:bookmarkStart w:id="19" w:name="_Toc471938901"/>
+      <w:bookmarkStart w:id="18" w:name="_Toc471938901"/>
       <w:r>
         <w:rPr>
           <w:lang w:val="en-GB"/>
@@ -7947,7 +7941,7 @@
         </w:rPr>
         <w:t>Controller, DBMS</w:t>
       </w:r>
-      <w:bookmarkEnd w:id="19"/>
+      <w:bookmarkEnd w:id="18"/>
       <w:r>
         <w:rPr>
           <w:lang w:val="en-GB"/>
@@ -10012,7 +10006,7 @@
           <w:lang w:val="en-GB"/>
         </w:rPr>
       </w:pPr>
-      <w:bookmarkStart w:id="20" w:name="_Toc471938902"/>
+      <w:bookmarkStart w:id="19" w:name="_Toc471938902"/>
       <w:r>
         <w:rPr>
           <w:lang w:val="en-GB"/>
@@ -10025,7 +10019,7 @@
         </w:rPr>
         <w:t>pp, RideController</w:t>
       </w:r>
-      <w:bookmarkEnd w:id="20"/>
+      <w:bookmarkEnd w:id="19"/>
     </w:p>
     <w:tbl>
       <w:tblPr>
@@ -10240,7 +10234,7 @@
           <w:lang w:val="en-GB"/>
         </w:rPr>
       </w:pPr>
-      <w:bookmarkStart w:id="21" w:name="_Toc471938903"/>
+      <w:bookmarkStart w:id="20" w:name="_Toc471938903"/>
       <w:r>
         <w:rPr>
           <w:lang w:val="en-GB"/>
@@ -10272,7 +10266,7 @@
         </w:rPr>
         <w:t>Car</w:t>
       </w:r>
-      <w:bookmarkEnd w:id="21"/>
+      <w:bookmarkEnd w:id="20"/>
     </w:p>
     <w:tbl>
       <w:tblPr>
@@ -10499,7 +10493,7 @@
           <w:lang w:val="en-GB"/>
         </w:rPr>
       </w:pPr>
-      <w:bookmarkStart w:id="22" w:name="_Toc471938904"/>
+      <w:bookmarkStart w:id="21" w:name="_Toc471938904"/>
       <w:r>
         <w:rPr>
           <w:lang w:val="en-GB"/>
@@ -10512,7 +10506,7 @@
         </w:rPr>
         <w:t>Controller</w:t>
       </w:r>
-      <w:bookmarkEnd w:id="22"/>
+      <w:bookmarkEnd w:id="21"/>
     </w:p>
     <w:tbl>
       <w:tblPr>
@@ -10803,7 +10797,7 @@
           <w:lang w:val="en-GB"/>
         </w:rPr>
       </w:pPr>
-      <w:bookmarkStart w:id="23" w:name="_Toc471938905"/>
+      <w:bookmarkStart w:id="22" w:name="_Toc471938905"/>
       <w:r>
         <w:rPr>
           <w:lang w:val="en-GB"/>
@@ -10816,7 +10810,7 @@
         </w:rPr>
         <w:t>Controller</w:t>
       </w:r>
-      <w:bookmarkEnd w:id="23"/>
+      <w:bookmarkEnd w:id="22"/>
     </w:p>
     <w:tbl>
       <w:tblPr>
@@ -10993,7 +10987,7 @@
           <w:lang w:val="en-GB"/>
         </w:rPr>
       </w:pPr>
-      <w:bookmarkStart w:id="24" w:name="_Toc471938906"/>
+      <w:bookmarkStart w:id="23" w:name="_Toc471938906"/>
       <w:r>
         <w:rPr>
           <w:lang w:val="en-GB"/>
@@ -11006,7 +11000,7 @@
         </w:rPr>
         <w:t>Controller, DBMS</w:t>
       </w:r>
-      <w:bookmarkEnd w:id="24"/>
+      <w:bookmarkEnd w:id="23"/>
     </w:p>
     <w:tbl>
       <w:tblPr>
@@ -11192,7 +11186,7 @@
           <w:lang w:val="en-GB"/>
         </w:rPr>
       </w:pPr>
-      <w:bookmarkStart w:id="25" w:name="_Toc471938907"/>
+      <w:bookmarkStart w:id="24" w:name="_Toc471938907"/>
       <w:r>
         <w:rPr>
           <w:lang w:val="en-GB"/>
@@ -11205,7 +11199,7 @@
         </w:rPr>
         <w:t>Controller, DBMS</w:t>
       </w:r>
-      <w:bookmarkEnd w:id="25"/>
+      <w:bookmarkEnd w:id="24"/>
     </w:p>
     <w:tbl>
       <w:tblPr>
@@ -12163,21 +12157,7 @@
           <w:color w:val="FF0000"/>
           <w:lang w:val="en-GB"/>
         </w:rPr>
-        <w:t>3.</w:t>
-      </w:r>
-      <w:r>
-        <w:rPr>
-          <w:color w:val="FF0000"/>
-          <w:lang w:val="en-GB"/>
-        </w:rPr>
-        <w:t>15. Ride</w:t>
-      </w:r>
-      <w:r>
-        <w:rPr>
-          <w:color w:val="FF0000"/>
-          <w:lang w:val="en-GB"/>
-        </w:rPr>
-        <w:t>Controller, Notification Helper</w:t>
+        <w:t>3.15. RideController, Notification Helper</w:t>
       </w:r>
     </w:p>
     <w:p>
@@ -12194,13 +12174,36 @@
           <w:lang w:val="en-GB"/>
         </w:rPr>
       </w:pPr>
-      <w:bookmarkStart w:id="26" w:name="_Toc471938908"/>
+      <w:bookmarkStart w:id="25" w:name="_Toc471938908"/>
       <w:r>
         <w:rPr>
           <w:lang w:val="en-GB"/>
         </w:rPr>
         <w:t>4. Tools and test equipment required</w:t>
       </w:r>
+      <w:bookmarkEnd w:id="25"/>
+    </w:p>
+    <w:p>
+      <w:pPr>
+        <w:rPr>
+          <w:lang w:val="en-GB"/>
+        </w:rPr>
+      </w:pPr>
+    </w:p>
+    <w:p>
+      <w:pPr>
+        <w:pStyle w:val="Titolo1"/>
+        <w:rPr>
+          <w:lang w:val="en-GB"/>
+        </w:rPr>
+      </w:pPr>
+      <w:bookmarkStart w:id="26" w:name="_Toc471938909"/>
+      <w:r>
+        <w:rPr>
+          <w:lang w:val="en-GB"/>
+        </w:rPr>
+        <w:t>5. Program stubs and test data required</w:t>
+      </w:r>
       <w:bookmarkEnd w:id="26"/>
     </w:p>
     <w:p>
@@ -12209,29 +12212,225 @@
           <w:lang w:val="en-GB"/>
         </w:rPr>
       </w:pPr>
-    </w:p>
-    <w:p>
-      <w:pPr>
-        <w:pStyle w:val="Titolo1"/>
-        <w:rPr>
-          <w:lang w:val="en-GB"/>
-        </w:rPr>
-      </w:pPr>
-      <w:bookmarkStart w:id="27" w:name="_Toc471938909"/>
-      <w:r>
-        <w:rPr>
-          <w:lang w:val="en-GB"/>
-        </w:rPr>
-        <w:t>5. Program stubs and test data required</w:t>
-      </w:r>
+      <w:r>
+        <w:rPr>
+          <w:lang w:val="en-GB"/>
+        </w:rPr>
+        <w:t>As explained in the chapter 2.3, we will adopt a bottom up strategy for integration test of the server side. This strategy requires the implementation</w:t>
+      </w:r>
+      <w:r>
+        <w:rPr>
+          <w:lang w:val="en-GB"/>
+        </w:rPr>
+        <w:t xml:space="preserve"> of several drivers in order to invoke </w:t>
+      </w:r>
+      <w:r>
+        <w:rPr>
+          <w:lang w:val="en-GB"/>
+        </w:rPr>
+        <w:t xml:space="preserve">properly </w:t>
+      </w:r>
+      <w:r>
+        <w:rPr>
+          <w:lang w:val="en-GB"/>
+        </w:rPr>
+        <w:t>the methods of the components to be tested. The necessary drivers are:</w:t>
+      </w:r>
+    </w:p>
+    <w:p>
+      <w:pPr>
+        <w:pStyle w:val="Paragrafoelenco"/>
+        <w:numPr>
+          <w:ilvl w:val="0"/>
+          <w:numId w:val="14"/>
+        </w:numPr>
+        <w:rPr>
+          <w:lang w:val="en-GB"/>
+        </w:rPr>
+      </w:pPr>
+      <w:r>
+        <w:rPr>
+          <w:lang w:val="en-GB"/>
+        </w:rPr>
+        <w:t>Model Driver</w:t>
+      </w:r>
+    </w:p>
+    <w:p>
+      <w:pPr>
+        <w:pStyle w:val="Paragrafoelenco"/>
+        <w:numPr>
+          <w:ilvl w:val="0"/>
+          <w:numId w:val="14"/>
+        </w:numPr>
+        <w:rPr>
+          <w:lang w:val="en-GB"/>
+        </w:rPr>
+      </w:pPr>
+      <w:r>
+        <w:rPr>
+          <w:lang w:val="en-GB"/>
+        </w:rPr>
+        <w:t>SignUp Driver</w:t>
+      </w:r>
+    </w:p>
+    <w:p>
+      <w:pPr>
+        <w:pStyle w:val="Paragrafoelenco"/>
+        <w:numPr>
+          <w:ilvl w:val="0"/>
+          <w:numId w:val="14"/>
+        </w:numPr>
+        <w:rPr>
+          <w:lang w:val="en-GB"/>
+        </w:rPr>
+      </w:pPr>
+      <w:r>
+        <w:rPr>
+          <w:lang w:val="en-GB"/>
+        </w:rPr>
+        <w:t>Login</w:t>
+      </w:r>
+      <w:r>
+        <w:rPr>
+          <w:lang w:val="en-GB"/>
+        </w:rPr>
+        <w:t xml:space="preserve"> Driver</w:t>
+      </w:r>
+    </w:p>
+    <w:p>
+      <w:pPr>
+        <w:pStyle w:val="Paragrafoelenco"/>
+        <w:numPr>
+          <w:ilvl w:val="0"/>
+          <w:numId w:val="14"/>
+        </w:numPr>
+        <w:rPr>
+          <w:lang w:val="en-GB"/>
+        </w:rPr>
+      </w:pPr>
+      <w:r>
+        <w:rPr>
+          <w:lang w:val="en-GB"/>
+        </w:rPr>
+        <w:t>LoginAssistance</w:t>
+      </w:r>
+      <w:r>
+        <w:rPr>
+          <w:lang w:val="en-GB"/>
+        </w:rPr>
+        <w:t xml:space="preserve"> Driver</w:t>
+      </w:r>
+    </w:p>
+    <w:p>
+      <w:pPr>
+        <w:pStyle w:val="Paragrafoelenco"/>
+        <w:numPr>
+          <w:ilvl w:val="0"/>
+          <w:numId w:val="14"/>
+        </w:numPr>
+        <w:rPr>
+          <w:lang w:val="en-GB"/>
+        </w:rPr>
+      </w:pPr>
+      <w:r>
+        <w:rPr>
+          <w:lang w:val="en-GB"/>
+        </w:rPr>
+        <w:t>CarAssistance</w:t>
+      </w:r>
+      <w:r>
+        <w:rPr>
+          <w:lang w:val="en-GB"/>
+        </w:rPr>
+        <w:t xml:space="preserve"> Driver</w:t>
+      </w:r>
+    </w:p>
+    <w:p>
+      <w:pPr>
+        <w:pStyle w:val="Paragrafoelenco"/>
+        <w:numPr>
+          <w:ilvl w:val="0"/>
+          <w:numId w:val="14"/>
+        </w:numPr>
+        <w:rPr>
+          <w:lang w:val="en-GB"/>
+        </w:rPr>
+      </w:pPr>
+      <w:r>
+        <w:rPr>
+          <w:lang w:val="en-GB"/>
+        </w:rPr>
+        <w:t>CityInfo Driver</w:t>
+      </w:r>
+    </w:p>
+    <w:p>
+      <w:pPr>
+        <w:pStyle w:val="Paragrafoelenco"/>
+        <w:numPr>
+          <w:ilvl w:val="0"/>
+          <w:numId w:val="14"/>
+        </w:numPr>
+        <w:rPr>
+          <w:lang w:val="en-GB"/>
+        </w:rPr>
+      </w:pPr>
+      <w:r>
+        <w:rPr>
+          <w:lang w:val="en-GB"/>
+        </w:rPr>
+        <w:t>Car Driver</w:t>
+      </w:r>
+    </w:p>
+    <w:p>
+      <w:pPr>
+        <w:pStyle w:val="Paragrafoelenco"/>
+        <w:numPr>
+          <w:ilvl w:val="0"/>
+          <w:numId w:val="14"/>
+        </w:numPr>
+        <w:rPr>
+          <w:lang w:val="en-GB"/>
+        </w:rPr>
+      </w:pPr>
+      <w:r>
+        <w:rPr>
+          <w:lang w:val="en-GB"/>
+        </w:rPr>
+        <w:t>Ride Driver</w:t>
+      </w:r>
+    </w:p>
+    <w:p>
+      <w:pPr>
+        <w:pStyle w:val="Paragrafoelenco"/>
+        <w:numPr>
+          <w:ilvl w:val="0"/>
+          <w:numId w:val="14"/>
+        </w:numPr>
+        <w:rPr>
+          <w:lang w:val="en-GB"/>
+        </w:rPr>
+      </w:pPr>
+      <w:r>
+        <w:rPr>
+          <w:lang w:val="en-GB"/>
+        </w:rPr>
+        <w:t>Reservation Driver</w:t>
+      </w:r>
+    </w:p>
+    <w:p>
+      <w:pPr>
+        <w:rPr>
+          <w:lang w:val="en-GB"/>
+        </w:rPr>
+      </w:pPr>
+      <w:r>
+        <w:rPr>
+          <w:lang w:val="en-GB"/>
+        </w:rPr>
+        <w:t xml:space="preserve">Furthermore, we have chosen to use a sort of top-down strategy for the integration of the components of the client side. These components simply invoke the methods offered by the three views of the server; hence we need the implement the stubs for the three views. </w:t>
+      </w:r>
+      <w:bookmarkStart w:id="27" w:name="_GoBack"/>
       <w:bookmarkEnd w:id="27"/>
-    </w:p>
-    <w:p>
-      <w:pPr>
-        <w:rPr>
-          <w:lang w:val="en-GB"/>
-        </w:rPr>
-      </w:pPr>
     </w:p>
     <w:p>
       <w:pPr>
@@ -12316,6 +12515,7 @@
         <w:rPr>
           <w:lang w:val="en-GB"/>
         </w:rPr>
+        <w:lastRenderedPageBreak/>
         <w:t>PowerEnJoy – RASD</w:t>
       </w:r>
       <w:r>
@@ -12575,7 +12775,6 @@
         <w:rPr>
           <w:lang w:val="en-US"/>
         </w:rPr>
-        <w:lastRenderedPageBreak/>
         <w:t>Draw.io, for the drawing of the diagrams</w:t>
       </w:r>
     </w:p>
@@ -12723,7 +12922,7 @@
 </file>
 
 <file path=word/endnotes.xml><?xml version="1.0" encoding="utf-8"?>
-<w:endnotes xmlns:wpc="http://schemas.microsoft.com/office/word/2010/wordprocessingCanvas" xmlns:cx="http://schemas.microsoft.com/office/drawing/2014/chartex" xmlns:cx1="http://schemas.microsoft.com/office/drawing/2015/9/8/chartex" xmlns:cx2="http://schemas.microsoft.com/office/drawing/2015/10/21/chartex" xmlns:cx3="http://schemas.microsoft.com/office/drawing/2016/5/9/chartex" xmlns:cx4="http://schemas.microsoft.com/office/drawing/2016/5/10/chartex" xmlns:cx5="http://schemas.microsoft.com/office/drawing/2016/5/11/chartex" xmlns:mc="http://schemas.openxmlformats.org/markup-compatibility/2006" xmlns:o="urn:schemas-microsoft-com:office:office" xmlns:r="http://schemas.openxmlformats.org/officeDocument/2006/relationships" xmlns:m="http://schemas.openxmlformats.org/officeDocument/2006/math" xmlns:v="urn:schemas-microsoft-com:vml" xmlns:wp14="http://schemas.microsoft.com/office/word/2010/wordprocessingDrawing" xmlns:wp="http://schemas.openxmlformats.org/drawingml/2006/wordprocessingDrawing" xmlns:w10="urn:schemas-microsoft-com:office:word" xmlns:w="http://schemas.openxmlformats.org/wordprocessingml/2006/main" xmlns:w14="http://schemas.microsoft.com/office/word/2010/wordml" xmlns:w15="http://schemas.microsoft.com/office/word/2012/wordml" xmlns:w16se="http://schemas.microsoft.com/office/word/2015/wordml/symex" xmlns:wpg="http://schemas.microsoft.com/office/word/2010/wordprocessingGroup" xmlns:wpi="http://schemas.microsoft.com/office/word/2010/wordprocessingInk" xmlns:wne="http://schemas.microsoft.com/office/word/2006/wordml" xmlns:wps="http://schemas.microsoft.com/office/word/2010/wordprocessingShape" mc:Ignorable="w14 w15 w16se wp14">
+<w:endnotes xmlns:wpc="http://schemas.microsoft.com/office/word/2010/wordprocessingCanvas" xmlns:mc="http://schemas.openxmlformats.org/markup-compatibility/2006" xmlns:o="urn:schemas-microsoft-com:office:office" xmlns:r="http://schemas.openxmlformats.org/officeDocument/2006/relationships" xmlns:m="http://schemas.openxmlformats.org/officeDocument/2006/math" xmlns:v="urn:schemas-microsoft-com:vml" xmlns:wp14="http://schemas.microsoft.com/office/word/2010/wordprocessingDrawing" xmlns:wp="http://schemas.openxmlformats.org/drawingml/2006/wordprocessingDrawing" xmlns:w10="urn:schemas-microsoft-com:office:word" xmlns:w="http://schemas.openxmlformats.org/wordprocessingml/2006/main" xmlns:w14="http://schemas.microsoft.com/office/word/2010/wordml" xmlns:w15="http://schemas.microsoft.com/office/word/2012/wordml" xmlns:wpg="http://schemas.microsoft.com/office/word/2010/wordprocessingGroup" xmlns:wpi="http://schemas.microsoft.com/office/word/2010/wordprocessingInk" xmlns:wne="http://schemas.microsoft.com/office/word/2006/wordml" xmlns:wps="http://schemas.microsoft.com/office/word/2010/wordprocessingShape" mc:Ignorable="w14 w15 wp14">
   <w:endnote w:type="separator" w:id="-1">
     <w:p>
       <w:pPr>
@@ -12748,7 +12947,7 @@
 </file>
 
 <file path=word/footer1.xml><?xml version="1.0" encoding="utf-8"?>
-<w:ftr xmlns:wpc="http://schemas.microsoft.com/office/word/2010/wordprocessingCanvas" xmlns:cx="http://schemas.microsoft.com/office/drawing/2014/chartex" xmlns:cx1="http://schemas.microsoft.com/office/drawing/2015/9/8/chartex" xmlns:cx2="http://schemas.microsoft.com/office/drawing/2015/10/21/chartex" xmlns:cx3="http://schemas.microsoft.com/office/drawing/2016/5/9/chartex" xmlns:cx4="http://schemas.microsoft.com/office/drawing/2016/5/10/chartex" xmlns:cx5="http://schemas.microsoft.com/office/drawing/2016/5/11/chartex" xmlns:mc="http://schemas.openxmlformats.org/markup-compatibility/2006" xmlns:o="urn:schemas-microsoft-com:office:office" xmlns:r="http://schemas.openxmlformats.org/officeDocument/2006/relationships" xmlns:m="http://schemas.openxmlformats.org/officeDocument/2006/math" xmlns:v="urn:schemas-microsoft-com:vml" xmlns:wp14="http://schemas.microsoft.com/office/word/2010/wordprocessingDrawing" xmlns:wp="http://schemas.openxmlformats.org/drawingml/2006/wordprocessingDrawing" xmlns:w10="urn:schemas-microsoft-com:office:word" xmlns:w="http://schemas.openxmlformats.org/wordprocessingml/2006/main" xmlns:w14="http://schemas.microsoft.com/office/word/2010/wordml" xmlns:w15="http://schemas.microsoft.com/office/word/2012/wordml" xmlns:w16se="http://schemas.microsoft.com/office/word/2015/wordml/symex" xmlns:wpg="http://schemas.microsoft.com/office/word/2010/wordprocessingGroup" xmlns:wpi="http://schemas.microsoft.com/office/word/2010/wordprocessingInk" xmlns:wne="http://schemas.microsoft.com/office/word/2006/wordml" xmlns:wps="http://schemas.microsoft.com/office/word/2010/wordprocessingShape" mc:Ignorable="w14 w15 w16se wp14">
+<w:ftr xmlns:wpc="http://schemas.microsoft.com/office/word/2010/wordprocessingCanvas" xmlns:mc="http://schemas.openxmlformats.org/markup-compatibility/2006" xmlns:o="urn:schemas-microsoft-com:office:office" xmlns:r="http://schemas.openxmlformats.org/officeDocument/2006/relationships" xmlns:m="http://schemas.openxmlformats.org/officeDocument/2006/math" xmlns:v="urn:schemas-microsoft-com:vml" xmlns:wp14="http://schemas.microsoft.com/office/word/2010/wordprocessingDrawing" xmlns:wp="http://schemas.openxmlformats.org/drawingml/2006/wordprocessingDrawing" xmlns:w10="urn:schemas-microsoft-com:office:word" xmlns:w="http://schemas.openxmlformats.org/wordprocessingml/2006/main" xmlns:w14="http://schemas.microsoft.com/office/word/2010/wordml" xmlns:w15="http://schemas.microsoft.com/office/word/2012/wordml" xmlns:wpg="http://schemas.microsoft.com/office/word/2010/wordprocessingGroup" xmlns:wpi="http://schemas.microsoft.com/office/word/2010/wordprocessingInk" xmlns:wne="http://schemas.microsoft.com/office/word/2006/wordml" xmlns:wps="http://schemas.microsoft.com/office/word/2010/wordprocessingShape" mc:Ignorable="w14 w15 wp14">
   <w:sdt>
     <w:sdtPr>
       <w:id w:val="1925065794"/>
@@ -12776,7 +12975,7 @@
           <w:rPr>
             <w:noProof/>
           </w:rPr>
-          <w:t>2</w:t>
+          <w:t>12</w:t>
         </w:r>
         <w:r>
           <w:fldChar w:fldCharType="end"/>
@@ -12793,7 +12992,7 @@
 </file>
 
 <file path=word/footnotes.xml><?xml version="1.0" encoding="utf-8"?>
-<w:footnotes xmlns:wpc="http://schemas.microsoft.com/office/word/2010/wordprocessingCanvas" xmlns:cx="http://schemas.microsoft.com/office/drawing/2014/chartex" xmlns:cx1="http://schemas.microsoft.com/office/drawing/2015/9/8/chartex" xmlns:cx2="http://schemas.microsoft.com/office/drawing/2015/10/21/chartex" xmlns:cx3="http://schemas.microsoft.com/office/drawing/2016/5/9/chartex" xmlns:cx4="http://schemas.microsoft.com/office/drawing/2016/5/10/chartex" xmlns:cx5="http://schemas.microsoft.com/office/drawing/2016/5/11/chartex" xmlns:mc="http://schemas.openxmlformats.org/markup-compatibility/2006" xmlns:o="urn:schemas-microsoft-com:office:office" xmlns:r="http://schemas.openxmlformats.org/officeDocument/2006/relationships" xmlns:m="http://schemas.openxmlformats.org/officeDocument/2006/math" xmlns:v="urn:schemas-microsoft-com:vml" xmlns:wp14="http://schemas.microsoft.com/office/word/2010/wordprocessingDrawing" xmlns:wp="http://schemas.openxmlformats.org/drawingml/2006/wordprocessingDrawing" xmlns:w10="urn:schemas-microsoft-com:office:word" xmlns:w="http://schemas.openxmlformats.org/wordprocessingml/2006/main" xmlns:w14="http://schemas.microsoft.com/office/word/2010/wordml" xmlns:w15="http://schemas.microsoft.com/office/word/2012/wordml" xmlns:w16se="http://schemas.microsoft.com/office/word/2015/wordml/symex" xmlns:wpg="http://schemas.microsoft.com/office/word/2010/wordprocessingGroup" xmlns:wpi="http://schemas.microsoft.com/office/word/2010/wordprocessingInk" xmlns:wne="http://schemas.microsoft.com/office/word/2006/wordml" xmlns:wps="http://schemas.microsoft.com/office/word/2010/wordprocessingShape" mc:Ignorable="w14 w15 w16se wp14">
+<w:footnotes xmlns:wpc="http://schemas.microsoft.com/office/word/2010/wordprocessingCanvas" xmlns:mc="http://schemas.openxmlformats.org/markup-compatibility/2006" xmlns:o="urn:schemas-microsoft-com:office:office" xmlns:r="http://schemas.openxmlformats.org/officeDocument/2006/relationships" xmlns:m="http://schemas.openxmlformats.org/officeDocument/2006/math" xmlns:v="urn:schemas-microsoft-com:vml" xmlns:wp14="http://schemas.microsoft.com/office/word/2010/wordprocessingDrawing" xmlns:wp="http://schemas.openxmlformats.org/drawingml/2006/wordprocessingDrawing" xmlns:w10="urn:schemas-microsoft-com:office:word" xmlns:w="http://schemas.openxmlformats.org/wordprocessingml/2006/main" xmlns:w14="http://schemas.microsoft.com/office/word/2010/wordml" xmlns:w15="http://schemas.microsoft.com/office/word/2012/wordml" xmlns:wpg="http://schemas.microsoft.com/office/word/2010/wordprocessingGroup" xmlns:wpi="http://schemas.microsoft.com/office/word/2010/wordprocessingInk" xmlns:wne="http://schemas.microsoft.com/office/word/2006/wordml" xmlns:wps="http://schemas.microsoft.com/office/word/2010/wordprocessingShape" mc:Ignorable="w14 w15 wp14">
   <w:footnote w:type="separator" w:id="-1">
     <w:p>
       <w:pPr>
@@ -12818,7 +13017,7 @@
 </file>
 
 <file path=word/numbering.xml><?xml version="1.0" encoding="utf-8"?>
-<w:numbering xmlns:wpc="http://schemas.microsoft.com/office/word/2010/wordprocessingCanvas" xmlns:cx="http://schemas.microsoft.com/office/drawing/2014/chartex" xmlns:cx1="http://schemas.microsoft.com/office/drawing/2015/9/8/chartex" xmlns:cx2="http://schemas.microsoft.com/office/drawing/2015/10/21/chartex" xmlns:cx3="http://schemas.microsoft.com/office/drawing/2016/5/9/chartex" xmlns:cx4="http://schemas.microsoft.com/office/drawing/2016/5/10/chartex" xmlns:cx5="http://schemas.microsoft.com/office/drawing/2016/5/11/chartex" xmlns:mc="http://schemas.openxmlformats.org/markup-compatibility/2006" xmlns:o="urn:schemas-microsoft-com:office:office" xmlns:r="http://schemas.openxmlformats.org/officeDocument/2006/relationships" xmlns:m="http://schemas.openxmlformats.org/officeDocument/2006/math" xmlns:v="urn:schemas-microsoft-com:vml" xmlns:wp14="http://schemas.microsoft.com/office/word/2010/wordprocessingDrawing" xmlns:wp="http://schemas.openxmlformats.org/drawingml/2006/wordprocessingDrawing" xmlns:w10="urn:schemas-microsoft-com:office:word" xmlns:w="http://schemas.openxmlformats.org/wordprocessingml/2006/main" xmlns:w14="http://schemas.microsoft.com/office/word/2010/wordml" xmlns:w15="http://schemas.microsoft.com/office/word/2012/wordml" xmlns:w16se="http://schemas.microsoft.com/office/word/2015/wordml/symex" xmlns:wpg="http://schemas.microsoft.com/office/word/2010/wordprocessingGroup" xmlns:wpi="http://schemas.microsoft.com/office/word/2010/wordprocessingInk" xmlns:wne="http://schemas.microsoft.com/office/word/2006/wordml" xmlns:wps="http://schemas.microsoft.com/office/word/2010/wordprocessingShape" mc:Ignorable="w14 w15 w16se wp14">
+<w:numbering xmlns:wpc="http://schemas.microsoft.com/office/word/2010/wordprocessingCanvas" xmlns:mc="http://schemas.openxmlformats.org/markup-compatibility/2006" xmlns:o="urn:schemas-microsoft-com:office:office" xmlns:r="http://schemas.openxmlformats.org/officeDocument/2006/relationships" xmlns:m="http://schemas.openxmlformats.org/officeDocument/2006/math" xmlns:v="urn:schemas-microsoft-com:vml" xmlns:wp14="http://schemas.microsoft.com/office/word/2010/wordprocessingDrawing" xmlns:wp="http://schemas.openxmlformats.org/drawingml/2006/wordprocessingDrawing" xmlns:w10="urn:schemas-microsoft-com:office:word" xmlns:w="http://schemas.openxmlformats.org/wordprocessingml/2006/main" xmlns:w14="http://schemas.microsoft.com/office/word/2010/wordml" xmlns:w15="http://schemas.microsoft.com/office/word/2012/wordml" xmlns:wpg="http://schemas.microsoft.com/office/word/2010/wordprocessingGroup" xmlns:wpi="http://schemas.microsoft.com/office/word/2010/wordprocessingInk" xmlns:wne="http://schemas.microsoft.com/office/word/2006/wordml" xmlns:wps="http://schemas.microsoft.com/office/word/2010/wordprocessingShape" mc:Ignorable="w14 w15 wp14">
   <w:abstractNum w:abstractNumId="0" w15:restartNumberingAfterBreak="0">
     <w:nsid w:val="0294158F"/>
     <w:multiLevelType w:val="hybridMultilevel"/>
@@ -13587,9 +13786,9 @@
     </w:lvl>
   </w:abstractNum>
   <w:abstractNum w:abstractNumId="7" w15:restartNumberingAfterBreak="0">
-    <w:nsid w:val="3BBE2BD8"/>
+    <w:nsid w:val="36063F65"/>
     <w:multiLevelType w:val="hybridMultilevel"/>
-    <w:tmpl w:val="90626606"/>
+    <w:tmpl w:val="729AE6DC"/>
     <w:lvl w:ilvl="0" w:tplc="04100001">
       <w:start w:val="1"/>
       <w:numFmt w:val="bullet"/>
@@ -13700,9 +13899,9 @@
     </w:lvl>
   </w:abstractNum>
   <w:abstractNum w:abstractNumId="8" w15:restartNumberingAfterBreak="0">
-    <w:nsid w:val="40EB2E12"/>
+    <w:nsid w:val="3BBE2BD8"/>
     <w:multiLevelType w:val="hybridMultilevel"/>
-    <w:tmpl w:val="673ABA4C"/>
+    <w:tmpl w:val="90626606"/>
     <w:lvl w:ilvl="0" w:tplc="04100001">
       <w:start w:val="1"/>
       <w:numFmt w:val="bullet"/>
@@ -13813,6 +14012,119 @@
     </w:lvl>
   </w:abstractNum>
   <w:abstractNum w:abstractNumId="9" w15:restartNumberingAfterBreak="0">
+    <w:nsid w:val="40EB2E12"/>
+    <w:multiLevelType w:val="hybridMultilevel"/>
+    <w:tmpl w:val="673ABA4C"/>
+    <w:lvl w:ilvl="0" w:tplc="04100001">
+      <w:start w:val="1"/>
+      <w:numFmt w:val="bullet"/>
+      <w:lvlText w:val=""/>
+      <w:lvlJc w:val="left"/>
+      <w:pPr>
+        <w:ind w:left="720" w:hanging="360"/>
+      </w:pPr>
+      <w:rPr>
+        <w:rFonts w:ascii="Symbol" w:hAnsi="Symbol" w:hint="default"/>
+      </w:rPr>
+    </w:lvl>
+    <w:lvl w:ilvl="1" w:tplc="04100003" w:tentative="1">
+      <w:start w:val="1"/>
+      <w:numFmt w:val="bullet"/>
+      <w:lvlText w:val="o"/>
+      <w:lvlJc w:val="left"/>
+      <w:pPr>
+        <w:ind w:left="1440" w:hanging="360"/>
+      </w:pPr>
+      <w:rPr>
+        <w:rFonts w:ascii="Courier New" w:hAnsi="Courier New" w:cs="Courier New" w:hint="default"/>
+      </w:rPr>
+    </w:lvl>
+    <w:lvl w:ilvl="2" w:tplc="04100005" w:tentative="1">
+      <w:start w:val="1"/>
+      <w:numFmt w:val="bullet"/>
+      <w:lvlText w:val=""/>
+      <w:lvlJc w:val="left"/>
+      <w:pPr>
+        <w:ind w:left="2160" w:hanging="360"/>
+      </w:pPr>
+      <w:rPr>
+        <w:rFonts w:ascii="Wingdings" w:hAnsi="Wingdings" w:hint="default"/>
+      </w:rPr>
+    </w:lvl>
+    <w:lvl w:ilvl="3" w:tplc="04100001" w:tentative="1">
+      <w:start w:val="1"/>
+      <w:numFmt w:val="bullet"/>
+      <w:lvlText w:val=""/>
+      <w:lvlJc w:val="left"/>
+      <w:pPr>
+        <w:ind w:left="2880" w:hanging="360"/>
+      </w:pPr>
+      <w:rPr>
+        <w:rFonts w:ascii="Symbol" w:hAnsi="Symbol" w:hint="default"/>
+      </w:rPr>
+    </w:lvl>
+    <w:lvl w:ilvl="4" w:tplc="04100003" w:tentative="1">
+      <w:start w:val="1"/>
+      <w:numFmt w:val="bullet"/>
+      <w:lvlText w:val="o"/>
+      <w:lvlJc w:val="left"/>
+      <w:pPr>
+        <w:ind w:left="3600" w:hanging="360"/>
+      </w:pPr>
+      <w:rPr>
+        <w:rFonts w:ascii="Courier New" w:hAnsi="Courier New" w:cs="Courier New" w:hint="default"/>
+      </w:rPr>
+    </w:lvl>
+    <w:lvl w:ilvl="5" w:tplc="04100005" w:tentative="1">
+      <w:start w:val="1"/>
+      <w:numFmt w:val="bullet"/>
+      <w:lvlText w:val=""/>
+      <w:lvlJc w:val="left"/>
+      <w:pPr>
+        <w:ind w:left="4320" w:hanging="360"/>
+      </w:pPr>
+      <w:rPr>
+        <w:rFonts w:ascii="Wingdings" w:hAnsi="Wingdings" w:hint="default"/>
+      </w:rPr>
+    </w:lvl>
+    <w:lvl w:ilvl="6" w:tplc="04100001" w:tentative="1">
+      <w:start w:val="1"/>
+      <w:numFmt w:val="bullet"/>
+      <w:lvlText w:val=""/>
+      <w:lvlJc w:val="left"/>
+      <w:pPr>
+        <w:ind w:left="5040" w:hanging="360"/>
+      </w:pPr>
+      <w:rPr>
+        <w:rFonts w:ascii="Symbol" w:hAnsi="Symbol" w:hint="default"/>
+      </w:rPr>
+    </w:lvl>
+    <w:lvl w:ilvl="7" w:tplc="04100003" w:tentative="1">
+      <w:start w:val="1"/>
+      <w:numFmt w:val="bullet"/>
+      <w:lvlText w:val="o"/>
+      <w:lvlJc w:val="left"/>
+      <w:pPr>
+        <w:ind w:left="5760" w:hanging="360"/>
+      </w:pPr>
+      <w:rPr>
+        <w:rFonts w:ascii="Courier New" w:hAnsi="Courier New" w:cs="Courier New" w:hint="default"/>
+      </w:rPr>
+    </w:lvl>
+    <w:lvl w:ilvl="8" w:tplc="04100005" w:tentative="1">
+      <w:start w:val="1"/>
+      <w:numFmt w:val="bullet"/>
+      <w:lvlText w:val=""/>
+      <w:lvlJc w:val="left"/>
+      <w:pPr>
+        <w:ind w:left="6480" w:hanging="360"/>
+      </w:pPr>
+      <w:rPr>
+        <w:rFonts w:ascii="Wingdings" w:hAnsi="Wingdings" w:hint="default"/>
+      </w:rPr>
+    </w:lvl>
+  </w:abstractNum>
+  <w:abstractNum w:abstractNumId="10" w15:restartNumberingAfterBreak="0">
     <w:nsid w:val="45510623"/>
     <w:multiLevelType w:val="hybridMultilevel"/>
     <w:tmpl w:val="73D662B4"/>
@@ -13901,7 +14213,7 @@
       </w:pPr>
     </w:lvl>
   </w:abstractNum>
-  <w:abstractNum w:abstractNumId="10" w15:restartNumberingAfterBreak="0">
+  <w:abstractNum w:abstractNumId="11" w15:restartNumberingAfterBreak="0">
     <w:nsid w:val="5EB75E14"/>
     <w:multiLevelType w:val="hybridMultilevel"/>
     <w:tmpl w:val="BA328B2A"/>
@@ -14014,7 +14326,7 @@
       </w:rPr>
     </w:lvl>
   </w:abstractNum>
-  <w:abstractNum w:abstractNumId="11" w15:restartNumberingAfterBreak="0">
+  <w:abstractNum w:abstractNumId="12" w15:restartNumberingAfterBreak="0">
     <w:nsid w:val="6D6B7A0B"/>
     <w:multiLevelType w:val="hybridMultilevel"/>
     <w:tmpl w:val="A9A4722E"/>
@@ -14127,7 +14439,7 @@
       </w:rPr>
     </w:lvl>
   </w:abstractNum>
-  <w:abstractNum w:abstractNumId="12" w15:restartNumberingAfterBreak="0">
+  <w:abstractNum w:abstractNumId="13" w15:restartNumberingAfterBreak="0">
     <w:nsid w:val="74CA3CB1"/>
     <w:multiLevelType w:val="hybridMultilevel"/>
     <w:tmpl w:val="10561910"/>
@@ -14244,7 +14556,7 @@
     <w:abstractNumId w:val="5"/>
   </w:num>
   <w:num w:numId="2">
-    <w:abstractNumId w:val="9"/>
+    <w:abstractNumId w:val="10"/>
   </w:num>
   <w:num w:numId="3">
     <w:abstractNumId w:val="0"/>
@@ -14253,13 +14565,13 @@
     <w:abstractNumId w:val="1"/>
   </w:num>
   <w:num w:numId="5">
-    <w:abstractNumId w:val="8"/>
+    <w:abstractNumId w:val="9"/>
   </w:num>
   <w:num w:numId="6">
     <w:abstractNumId w:val="2"/>
   </w:num>
   <w:num w:numId="7">
-    <w:abstractNumId w:val="11"/>
+    <w:abstractNumId w:val="12"/>
   </w:num>
   <w:num w:numId="8">
     <w:abstractNumId w:val="6"/>
@@ -14271,19 +14583,22 @@
     <w:abstractNumId w:val="3"/>
   </w:num>
   <w:num w:numId="11">
-    <w:abstractNumId w:val="12"/>
+    <w:abstractNumId w:val="13"/>
   </w:num>
   <w:num w:numId="12">
-    <w:abstractNumId w:val="10"/>
+    <w:abstractNumId w:val="11"/>
   </w:num>
   <w:num w:numId="13">
+    <w:abstractNumId w:val="8"/>
+  </w:num>
+  <w:num w:numId="14">
     <w:abstractNumId w:val="7"/>
   </w:num>
 </w:numbering>
 </file>
 
 <file path=word/styles.xml><?xml version="1.0" encoding="utf-8"?>
-<w:styles xmlns:mc="http://schemas.openxmlformats.org/markup-compatibility/2006" xmlns:r="http://schemas.openxmlformats.org/officeDocument/2006/relationships" xmlns:w="http://schemas.openxmlformats.org/wordprocessingml/2006/main" xmlns:w14="http://schemas.microsoft.com/office/word/2010/wordml" xmlns:w15="http://schemas.microsoft.com/office/word/2012/wordml" xmlns:w16se="http://schemas.microsoft.com/office/word/2015/wordml/symex" mc:Ignorable="w14 w15 w16se">
+<w:styles xmlns:mc="http://schemas.openxmlformats.org/markup-compatibility/2006" xmlns:r="http://schemas.openxmlformats.org/officeDocument/2006/relationships" xmlns:w="http://schemas.openxmlformats.org/wordprocessingml/2006/main" xmlns:w14="http://schemas.microsoft.com/office/word/2010/wordml" xmlns:w15="http://schemas.microsoft.com/office/word/2012/wordml" mc:Ignorable="w14 w15">
   <w:docDefaults>
     <w:rPrDefault>
       <w:rPr>
@@ -14299,7 +14614,7 @@
       </w:pPr>
     </w:pPrDefault>
   </w:docDefaults>
-  <w:latentStyles w:defLockedState="0" w:defUIPriority="99" w:defSemiHidden="0" w:defUnhideWhenUsed="0" w:defQFormat="0" w:count="374">
+  <w:latentStyles w:defLockedState="0" w:defUIPriority="99" w:defSemiHidden="0" w:defUnhideWhenUsed="0" w:defQFormat="0" w:count="371">
     <w:lsdException w:name="Normal" w:uiPriority="0" w:qFormat="1"/>
     <w:lsdException w:name="heading 1" w:uiPriority="9" w:qFormat="1"/>
     <w:lsdException w:name="heading 2" w:semiHidden="1" w:uiPriority="9" w:unhideWhenUsed="1" w:qFormat="1"/>
@@ -14671,8 +14986,6 @@
     <w:lsdException w:name="List Table 5 Dark Accent 6" w:uiPriority="50"/>
     <w:lsdException w:name="List Table 6 Colorful Accent 6" w:uiPriority="51"/>
     <w:lsdException w:name="List Table 7 Colorful Accent 6" w:uiPriority="52"/>
-    <w:lsdException w:name="Mention" w:semiHidden="1" w:unhideWhenUsed="1"/>
-    <w:lsdException w:name="Smart Hyperlink" w:semiHidden="1" w:unhideWhenUsed="1"/>
   </w:latentStyles>
   <w:style w:type="paragraph" w:default="1" w:styleId="Normale">
     <w:name w:val="Normal"/>
@@ -15289,7 +15602,7 @@
 </file>
 
 <file path=customXml/itemProps1.xml><?xml version="1.0" encoding="utf-8"?>
-<ds:datastoreItem xmlns:ds="http://schemas.openxmlformats.org/officeDocument/2006/customXml" ds:itemID="{CCD40C6C-3472-47DC-AA85-94CCB2ABE9C2}">
+<ds:datastoreItem xmlns:ds="http://schemas.openxmlformats.org/officeDocument/2006/customXml" ds:itemID="{F28360EE-29CC-4232-B53B-0028CC3D268C}">
   <ds:schemaRefs>
     <ds:schemaRef ds:uri="http://schemas.openxmlformats.org/officeDocument/2006/bibliography"/>
   </ds:schemaRefs>

</xml_diff>